<commit_message>
Actualizacion de Caso de Uso Docente, Plan de Iteracion
</commit_message>
<xml_diff>
--- a/Casos de Uso/Caso de Uso Gestionar Docente.docx
+++ b/Casos de Uso/Caso de Uso Gestionar Docente.docx
@@ -1,6 +1,6 @@
 
 <file path=word/document.xml><?xml version="1.0" encoding="utf-8"?>
-<w:document xmlns:wpc="http://schemas.microsoft.com/office/word/2010/wordprocessingCanvas" xmlns:mc="http://schemas.openxmlformats.org/markup-compatibility/2006" xmlns:o="urn:schemas-microsoft-com:office:office" xmlns:r="http://schemas.openxmlformats.org/officeDocument/2006/relationships" xmlns:m="http://schemas.openxmlformats.org/officeDocument/2006/math" xmlns:v="urn:schemas-microsoft-com:vml" xmlns:wp14="http://schemas.microsoft.com/office/word/2010/wordprocessingDrawing" xmlns:wp="http://schemas.openxmlformats.org/drawingml/2006/wordprocessingDrawing" xmlns:w10="urn:schemas-microsoft-com:office:word" xmlns:w="http://schemas.openxmlformats.org/wordprocessingml/2006/main" xmlns:w14="http://schemas.microsoft.com/office/word/2010/wordml" xmlns:w15="http://schemas.microsoft.com/office/word/2012/wordml" xmlns:wpg="http://schemas.microsoft.com/office/word/2010/wordprocessingGroup" xmlns:wpi="http://schemas.microsoft.com/office/word/2010/wordprocessingInk" xmlns:wne="http://schemas.microsoft.com/office/word/2006/wordml" xmlns:wps="http://schemas.microsoft.com/office/word/2010/wordprocessingShape" mc:Ignorable="w14 w15 wp14">
+<w:document xmlns:wpc="http://schemas.microsoft.com/office/word/2010/wordprocessingCanvas" xmlns:cx="http://schemas.microsoft.com/office/drawing/2014/chartex" xmlns:cx1="http://schemas.microsoft.com/office/drawing/2015/9/8/chartex" xmlns:cx2="http://schemas.microsoft.com/office/drawing/2015/10/21/chartex" xmlns:cx3="http://schemas.microsoft.com/office/drawing/2016/5/9/chartex" xmlns:cx4="http://schemas.microsoft.com/office/drawing/2016/5/10/chartex" xmlns:cx5="http://schemas.microsoft.com/office/drawing/2016/5/11/chartex" xmlns:cx6="http://schemas.microsoft.com/office/drawing/2016/5/12/chartex" xmlns:cx7="http://schemas.microsoft.com/office/drawing/2016/5/13/chartex" xmlns:cx8="http://schemas.microsoft.com/office/drawing/2016/5/14/chartex" xmlns:mc="http://schemas.openxmlformats.org/markup-compatibility/2006" xmlns:aink="http://schemas.microsoft.com/office/drawing/2016/ink" xmlns:am3d="http://schemas.microsoft.com/office/drawing/2017/model3d" xmlns:o="urn:schemas-microsoft-com:office:office" xmlns:r="http://schemas.openxmlformats.org/officeDocument/2006/relationships" xmlns:m="http://schemas.openxmlformats.org/officeDocument/2006/math" xmlns:v="urn:schemas-microsoft-com:vml" xmlns:wp14="http://schemas.microsoft.com/office/word/2010/wordprocessingDrawing" xmlns:wp="http://schemas.openxmlformats.org/drawingml/2006/wordprocessingDrawing" xmlns:w10="urn:schemas-microsoft-com:office:word" xmlns:w="http://schemas.openxmlformats.org/wordprocessingml/2006/main" xmlns:w14="http://schemas.microsoft.com/office/word/2010/wordml" xmlns:w15="http://schemas.microsoft.com/office/word/2012/wordml" xmlns:w16cid="http://schemas.microsoft.com/office/word/2016/wordml/cid" xmlns:w16se="http://schemas.microsoft.com/office/word/2015/wordml/symex" xmlns:wpg="http://schemas.microsoft.com/office/word/2010/wordprocessingGroup" xmlns:wpi="http://schemas.microsoft.com/office/word/2010/wordprocessingInk" xmlns:wne="http://schemas.microsoft.com/office/word/2006/wordml" xmlns:wps="http://schemas.microsoft.com/office/word/2010/wordprocessingShape" mc:Ignorable="w14 w15 w16se w16cid wp14">
   <w:body>
     <w:p>
       <w:pPr>
@@ -106,7 +106,7 @@
               </wp:anchor>
             </w:drawing>
           </mc:Choice>
-          <mc:Fallback xmlns:w16se="http://schemas.microsoft.com/office/word/2015/wordml/symex" xmlns:w16cid="http://schemas.microsoft.com/office/word/2016/wordml/cid" xmlns:am3d="http://schemas.microsoft.com/office/drawing/2017/model3d" xmlns:aink="http://schemas.microsoft.com/office/drawing/2016/ink" xmlns:cx8="http://schemas.microsoft.com/office/drawing/2016/5/14/chartex" xmlns:cx7="http://schemas.microsoft.com/office/drawing/2016/5/13/chartex" xmlns:cx6="http://schemas.microsoft.com/office/drawing/2016/5/12/chartex" xmlns:cx5="http://schemas.microsoft.com/office/drawing/2016/5/11/chartex" xmlns:cx4="http://schemas.microsoft.com/office/drawing/2016/5/10/chartex" xmlns:cx3="http://schemas.microsoft.com/office/drawing/2016/5/9/chartex" xmlns:cx2="http://schemas.microsoft.com/office/drawing/2015/10/21/chartex" xmlns:cx1="http://schemas.microsoft.com/office/drawing/2015/9/8/chartex" xmlns:cx="http://schemas.microsoft.com/office/drawing/2014/chartex">
+          <mc:Fallback>
             <w:pict>
               <v:rect w14:anchorId="5BEB05F5" id="Rectangle 6" o:spid="_x0000_s1026" style="position:absolute;margin-left:0;margin-top:0;width:624.15pt;height:68.25pt;z-index:251653632;visibility:visible;mso-wrap-style:square;mso-width-percent:1050;mso-height-percent:900;mso-wrap-distance-left:9pt;mso-wrap-distance-top:0;mso-wrap-distance-right:9pt;mso-wrap-distance-bottom:0;mso-position-horizontal:center;mso-position-horizontal-relative:page;mso-position-vertical:bottom;mso-position-vertical-relative:page;mso-width-percent:1050;mso-height-percent:900;mso-width-relative:page;mso-height-relative:top-margin-area;v-text-anchor:top" o:gfxdata="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" o:allowincell="f" fillcolor="#ffd555 [2167]" strokecolor="#ffc000 [3207]" strokeweight=".5pt">
                 <v:fill color2="#ffcc31 [2615]" rotate="t" colors="0 #ffdd9c;.5 #ffd78e;1 #ffd479" focus="100%" type="gradient">
@@ -191,7 +191,7 @@
               </wp:anchor>
             </w:drawing>
           </mc:Choice>
-          <mc:Fallback xmlns:w16se="http://schemas.microsoft.com/office/word/2015/wordml/symex" xmlns:w16cid="http://schemas.microsoft.com/office/word/2016/wordml/cid" xmlns:am3d="http://schemas.microsoft.com/office/drawing/2017/model3d" xmlns:aink="http://schemas.microsoft.com/office/drawing/2016/ink" xmlns:cx8="http://schemas.microsoft.com/office/drawing/2016/5/14/chartex" xmlns:cx7="http://schemas.microsoft.com/office/drawing/2016/5/13/chartex" xmlns:cx6="http://schemas.microsoft.com/office/drawing/2016/5/12/chartex" xmlns:cx5="http://schemas.microsoft.com/office/drawing/2016/5/11/chartex" xmlns:cx4="http://schemas.microsoft.com/office/drawing/2016/5/10/chartex" xmlns:cx3="http://schemas.microsoft.com/office/drawing/2016/5/9/chartex" xmlns:cx2="http://schemas.microsoft.com/office/drawing/2015/10/21/chartex" xmlns:cx1="http://schemas.microsoft.com/office/drawing/2015/9/8/chartex" xmlns:cx="http://schemas.microsoft.com/office/drawing/2014/chartex">
+          <mc:Fallback>
             <w:pict>
               <v:rect w14:anchorId="193B8D52" id="Rectangle 9" o:spid="_x0000_s1026" style="position:absolute;margin-left:38.95pt;margin-top:-20.65pt;width:7.15pt;height:883.2pt;z-index:251656704;visibility:visible;mso-wrap-style:square;mso-width-percent:0;mso-height-percent:1050;mso-wrap-distance-left:9pt;mso-wrap-distance-top:0;mso-wrap-distance-right:9pt;mso-wrap-distance-bottom:0;mso-position-horizontal:absolute;mso-position-horizontal-relative:page;mso-position-vertical:absolute;mso-position-vertical-relative:page;mso-width-percent:0;mso-height-percent:1050;mso-width-relative:page;mso-height-relative:page;v-text-anchor:top" o:gfxdata="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" o:allowincell="f" fillcolor="white [3201]" strokecolor="#ffc000 [3207]" strokeweight="1pt">
                 <v:path arrowok="t"/>
@@ -273,7 +273,7 @@
               </wp:anchor>
             </w:drawing>
           </mc:Choice>
-          <mc:Fallback xmlns:w16se="http://schemas.microsoft.com/office/word/2015/wordml/symex" xmlns:w16cid="http://schemas.microsoft.com/office/word/2016/wordml/cid" xmlns:am3d="http://schemas.microsoft.com/office/drawing/2017/model3d" xmlns:aink="http://schemas.microsoft.com/office/drawing/2016/ink" xmlns:cx8="http://schemas.microsoft.com/office/drawing/2016/5/14/chartex" xmlns:cx7="http://schemas.microsoft.com/office/drawing/2016/5/13/chartex" xmlns:cx6="http://schemas.microsoft.com/office/drawing/2016/5/12/chartex" xmlns:cx5="http://schemas.microsoft.com/office/drawing/2016/5/11/chartex" xmlns:cx4="http://schemas.microsoft.com/office/drawing/2016/5/10/chartex" xmlns:cx3="http://schemas.microsoft.com/office/drawing/2016/5/9/chartex" xmlns:cx2="http://schemas.microsoft.com/office/drawing/2015/10/21/chartex" xmlns:cx1="http://schemas.microsoft.com/office/drawing/2015/9/8/chartex" xmlns:cx="http://schemas.microsoft.com/office/drawing/2014/chartex">
+          <mc:Fallback>
             <w:pict>
               <v:rect w14:anchorId="67790CCF" id="Rectangle 8" o:spid="_x0000_s1026" style="position:absolute;margin-left:549.2pt;margin-top:-20.65pt;width:7.15pt;height:883.2pt;z-index:251655680;visibility:visible;mso-wrap-style:square;mso-width-percent:0;mso-height-percent:1050;mso-wrap-distance-left:9pt;mso-wrap-distance-top:0;mso-wrap-distance-right:9pt;mso-wrap-distance-bottom:0;mso-position-horizontal:absolute;mso-position-horizontal-relative:page;mso-position-vertical:absolute;mso-position-vertical-relative:page;mso-width-percent:0;mso-height-percent:1050;mso-width-relative:page;mso-height-relative:page;v-text-anchor:top" o:gfxdata="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" o:allowincell="f" fillcolor="white [3201]" strokecolor="#ffc000 [3207]" strokeweight="1pt">
                 <v:path arrowok="t"/>
@@ -355,7 +355,7 @@
               </wp:anchor>
             </w:drawing>
           </mc:Choice>
-          <mc:Fallback xmlns:w16se="http://schemas.microsoft.com/office/word/2015/wordml/symex" xmlns:w16cid="http://schemas.microsoft.com/office/word/2016/wordml/cid" xmlns:am3d="http://schemas.microsoft.com/office/drawing/2017/model3d" xmlns:aink="http://schemas.microsoft.com/office/drawing/2016/ink" xmlns:cx8="http://schemas.microsoft.com/office/drawing/2016/5/14/chartex" xmlns:cx7="http://schemas.microsoft.com/office/drawing/2016/5/13/chartex" xmlns:cx6="http://schemas.microsoft.com/office/drawing/2016/5/12/chartex" xmlns:cx5="http://schemas.microsoft.com/office/drawing/2016/5/11/chartex" xmlns:cx4="http://schemas.microsoft.com/office/drawing/2016/5/10/chartex" xmlns:cx3="http://schemas.microsoft.com/office/drawing/2016/5/9/chartex" xmlns:cx2="http://schemas.microsoft.com/office/drawing/2015/10/21/chartex" xmlns:cx1="http://schemas.microsoft.com/office/drawing/2015/9/8/chartex" xmlns:cx="http://schemas.microsoft.com/office/drawing/2014/chartex">
+          <mc:Fallback>
             <w:pict>
               <v:rect w14:anchorId="7B59AED3" id="Rectangle 7" o:spid="_x0000_s1026" style="position:absolute;margin-left:-14.45pt;margin-top:.4pt;width:624.25pt;height:68.25pt;z-index:251654656;visibility:visible;mso-wrap-style:square;mso-width-percent:1050;mso-height-percent:900;mso-wrap-distance-left:9pt;mso-wrap-distance-top:0;mso-wrap-distance-right:9pt;mso-wrap-distance-bottom:0;mso-position-horizontal:absolute;mso-position-horizontal-relative:page;mso-position-vertical:absolute;mso-position-vertical-relative:page;mso-width-percent:1050;mso-height-percent:900;mso-width-relative:page;mso-height-relative:top-margin-area;v-text-anchor:top" o:gfxdata="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" o:allowincell="f" fillcolor="#ffd555 [2167]" strokecolor="#ffc000 [3207]" strokeweight=".5pt">
                 <v:fill color2="#ffcc31 [2615]" rotate="t" colors="0 #ffdd9c;.5 #ffd78e;1 #ffd479" focus="100%" type="gradient">
@@ -627,7 +627,7 @@
               </wp:anchor>
             </w:drawing>
           </mc:Choice>
-          <mc:Fallback xmlns:w16se="http://schemas.microsoft.com/office/word/2015/wordml/symex" xmlns:w16cid="http://schemas.microsoft.com/office/word/2016/wordml/cid" xmlns:am3d="http://schemas.microsoft.com/office/drawing/2017/model3d" xmlns:aink="http://schemas.microsoft.com/office/drawing/2016/ink" xmlns:cx8="http://schemas.microsoft.com/office/drawing/2016/5/14/chartex" xmlns:cx7="http://schemas.microsoft.com/office/drawing/2016/5/13/chartex" xmlns:cx6="http://schemas.microsoft.com/office/drawing/2016/5/12/chartex" xmlns:cx5="http://schemas.microsoft.com/office/drawing/2016/5/11/chartex" xmlns:cx4="http://schemas.microsoft.com/office/drawing/2016/5/10/chartex" xmlns:cx3="http://schemas.microsoft.com/office/drawing/2016/5/9/chartex" xmlns:cx2="http://schemas.microsoft.com/office/drawing/2015/10/21/chartex" xmlns:cx1="http://schemas.microsoft.com/office/drawing/2015/9/8/chartex" xmlns:cx="http://schemas.microsoft.com/office/drawing/2014/chartex">
+          <mc:Fallback>
             <w:pict>
               <v:shapetype w14:anchorId="17B19949" id="_x0000_t202" coordsize="21600,21600" o:spt="202" path="m,l,21600r21600,l21600,xe">
                 <v:stroke joinstyle="miter"/>
@@ -872,21 +872,13 @@
                               <w:rPr>
                                 <w:color w:val="FFC000" w:themeColor="accent4"/>
                               </w:rPr>
-                              <w:t xml:space="preserve">Estos ilustran los requerimientos del sistema al mostrar </w:t>
+                              <w:t xml:space="preserve">Estos ilustran los requerimientos del </w:t>
                             </w:r>
-                            <w:proofErr w:type="spellStart"/>
                             <w:r>
                               <w:rPr>
                                 <w:color w:val="FFC000" w:themeColor="accent4"/>
                               </w:rPr>
-                              <w:t>como</w:t>
-                            </w:r>
-                            <w:proofErr w:type="spellEnd"/>
-                            <w:r>
-                              <w:rPr>
-                                <w:color w:val="FFC000" w:themeColor="accent4"/>
-                              </w:rPr>
-                              <w:t xml:space="preserve"> reacciona una respuesta a eventos que se producen en el mismo</w:t>
+                              <w:t>sistema al mostrar como reacciona una respuesta a eventos que se producen en el mismo</w:t>
                             </w:r>
                           </w:p>
                           <w:p>
@@ -920,7 +912,7 @@
               </wp:anchor>
             </w:drawing>
           </mc:Choice>
-          <mc:Fallback xmlns:w16se="http://schemas.microsoft.com/office/word/2015/wordml/symex" xmlns:w16cid="http://schemas.microsoft.com/office/word/2016/wordml/cid" xmlns:am3d="http://schemas.microsoft.com/office/drawing/2017/model3d" xmlns:aink="http://schemas.microsoft.com/office/drawing/2016/ink" xmlns:cx8="http://schemas.microsoft.com/office/drawing/2016/5/14/chartex" xmlns:cx7="http://schemas.microsoft.com/office/drawing/2016/5/13/chartex" xmlns:cx6="http://schemas.microsoft.com/office/drawing/2016/5/12/chartex" xmlns:cx5="http://schemas.microsoft.com/office/drawing/2016/5/11/chartex" xmlns:cx4="http://schemas.microsoft.com/office/drawing/2016/5/10/chartex" xmlns:cx3="http://schemas.microsoft.com/office/drawing/2016/5/9/chartex" xmlns:cx2="http://schemas.microsoft.com/office/drawing/2015/10/21/chartex" xmlns:cx1="http://schemas.microsoft.com/office/drawing/2015/9/8/chartex" xmlns:cx="http://schemas.microsoft.com/office/drawing/2014/chartex">
+          <mc:Fallback>
             <w:pict>
               <v:shape id="Text Box 20" o:spid="_x0000_s1027" type="#_x0000_t202" style="position:absolute;left:0;text-align:left;margin-left:262.5pt;margin-top:-12.1pt;width:161.25pt;height:577.65pt;z-index:251661824;visibility:visible;mso-wrap-style:square;mso-width-percent:0;mso-height-percent:0;mso-wrap-distance-left:9pt;mso-wrap-distance-top:0;mso-wrap-distance-right:9pt;mso-wrap-distance-bottom:0;mso-position-horizontal:absolute;mso-position-horizontal-relative:margin;mso-position-vertical:absolute;mso-position-vertical-relative:margin;mso-width-percent:0;mso-height-percent:0;mso-width-relative:page;mso-height-relative:page;v-text-anchor:top" o:gfxdata="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" fillcolor="white [3201]" strokecolor="#ffc000 [3207]" strokeweight="1pt">
                 <v:path arrowok="t"/>
@@ -1091,7 +1083,7 @@
               </wp:anchor>
             </w:drawing>
           </mc:Choice>
-          <mc:Fallback xmlns:w16se="http://schemas.microsoft.com/office/word/2015/wordml/symex" xmlns:w16cid="http://schemas.microsoft.com/office/word/2016/wordml/cid" xmlns:am3d="http://schemas.microsoft.com/office/drawing/2017/model3d" xmlns:aink="http://schemas.microsoft.com/office/drawing/2016/ink" xmlns:cx8="http://schemas.microsoft.com/office/drawing/2016/5/14/chartex" xmlns:cx7="http://schemas.microsoft.com/office/drawing/2016/5/13/chartex" xmlns:cx6="http://schemas.microsoft.com/office/drawing/2016/5/12/chartex" xmlns:cx5="http://schemas.microsoft.com/office/drawing/2016/5/11/chartex" xmlns:cx4="http://schemas.microsoft.com/office/drawing/2016/5/10/chartex" xmlns:cx3="http://schemas.microsoft.com/office/drawing/2016/5/9/chartex" xmlns:cx2="http://schemas.microsoft.com/office/drawing/2015/10/21/chartex" xmlns:cx1="http://schemas.microsoft.com/office/drawing/2015/9/8/chartex" xmlns:cx="http://schemas.microsoft.com/office/drawing/2014/chartex">
+          <mc:Fallback>
             <w:pict>
               <v:rect w14:anchorId="1DF06AC5" id="Rectangle 17" o:spid="_x0000_s1026" style="position:absolute;margin-left:315.7pt;margin-top:-76.25pt;width:195.35pt;height:844.9pt;z-index:-251656704;visibility:visible;mso-wrap-style:square;mso-width-percent:0;mso-height-percent:0;mso-wrap-distance-left:9pt;mso-wrap-distance-top:0;mso-wrap-distance-right:9pt;mso-wrap-distance-bottom:0;mso-position-horizontal:absolute;mso-position-horizontal-relative:margin;mso-position-vertical:absolute;mso-position-vertical-relative:margin;mso-width-percent:0;mso-height-percent:0;mso-width-relative:page;mso-height-relative:page;v-text-anchor:top" o:gfxdata="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" fillcolor="#ffd555 [2167]" strokecolor="#ffc000 [3207]" strokeweight=".5pt">
                 <v:fill color2="#ffcc31 [2615]" rotate="t" colors="0 #ffdd9c;.5 #ffd78e;1 #ffd479" focus="100%" type="gradient">
@@ -1365,7 +1357,7 @@
               </wp:anchor>
             </w:drawing>
           </mc:Choice>
-          <mc:Fallback xmlns:w16se="http://schemas.microsoft.com/office/word/2015/wordml/symex" xmlns:w16cid="http://schemas.microsoft.com/office/word/2016/wordml/cid" xmlns:am3d="http://schemas.microsoft.com/office/drawing/2017/model3d" xmlns:aink="http://schemas.microsoft.com/office/drawing/2016/ink" xmlns:cx8="http://schemas.microsoft.com/office/drawing/2016/5/14/chartex" xmlns:cx7="http://schemas.microsoft.com/office/drawing/2016/5/13/chartex" xmlns:cx6="http://schemas.microsoft.com/office/drawing/2016/5/12/chartex" xmlns:cx5="http://schemas.microsoft.com/office/drawing/2016/5/11/chartex" xmlns:cx4="http://schemas.microsoft.com/office/drawing/2016/5/10/chartex" xmlns:cx3="http://schemas.microsoft.com/office/drawing/2016/5/9/chartex" xmlns:cx2="http://schemas.microsoft.com/office/drawing/2015/10/21/chartex" xmlns:cx1="http://schemas.microsoft.com/office/drawing/2015/9/8/chartex" xmlns:cx="http://schemas.microsoft.com/office/drawing/2014/chartex">
+          <mc:Fallback>
             <w:pict>
               <v:shape w14:anchorId="04CEA67A" id="Cuadro de texto 27" o:spid="_x0000_s1028" type="#_x0000_t202" style="position:absolute;left:0;text-align:left;margin-left:270.4pt;margin-top:121.2pt;width:194pt;height:163.55pt;z-index:251665920;visibility:visible;mso-wrap-style:square;mso-width-percent:0;mso-height-percent:0;mso-wrap-distance-left:9pt;mso-wrap-distance-top:0;mso-wrap-distance-right:9pt;mso-wrap-distance-bottom:0;mso-position-horizontal:absolute;mso-position-horizontal-relative:text;mso-position-vertical:absolute;mso-position-vertical-relative:text;mso-width-percent:0;mso-height-percent:0;mso-width-relative:margin;mso-height-relative:margin;v-text-anchor:top" o:gfxdata="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" filled="f" stroked="f">
                 <v:textbox>
@@ -3044,30 +3036,72 @@
                 <w:rFonts w:ascii="Baskerville Old Face" w:hAnsi="Baskerville Old Face"/>
                 <w:sz w:val="24"/>
               </w:rPr>
-              <w:t xml:space="preserve">Nombre completo, </w:t>
-            </w:r>
-            <w:r>
-              <w:rPr>
-                <w:rFonts w:ascii="Baskerville Old Face" w:hAnsi="Baskerville Old Face"/>
-                <w:sz w:val="24"/>
-              </w:rPr>
-              <w:t>Categoría, Dni</w:t>
-            </w:r>
-            <w:proofErr w:type="gramStart"/>
-            <w:r>
-              <w:rPr>
-                <w:rFonts w:ascii="Baskerville Old Face" w:hAnsi="Baskerville Old Face"/>
-                <w:sz w:val="24"/>
-              </w:rPr>
-              <w:t>,Cargo</w:t>
-            </w:r>
-            <w:proofErr w:type="gramEnd"/>
-            <w:r>
-              <w:rPr>
-                <w:rFonts w:ascii="Baskerville Old Face" w:hAnsi="Baskerville Old Face"/>
-                <w:sz w:val="24"/>
-              </w:rPr>
-              <w:t xml:space="preserve">. </w:t>
+              <w:t>Nombre completo,</w:t>
+            </w:r>
+            <w:r>
+              <w:rPr>
+                <w:rFonts w:ascii="Baskerville Old Face" w:hAnsi="Baskerville Old Face"/>
+                <w:sz w:val="24"/>
+              </w:rPr>
+              <w:t xml:space="preserve"> email,</w:t>
+            </w:r>
+            <w:r>
+              <w:rPr>
+                <w:rFonts w:ascii="Baskerville Old Face" w:hAnsi="Baskerville Old Face"/>
+                <w:sz w:val="24"/>
+              </w:rPr>
+              <w:t xml:space="preserve"> </w:t>
+            </w:r>
+            <w:r>
+              <w:rPr>
+                <w:rFonts w:ascii="Baskerville Old Face" w:hAnsi="Baskerville Old Face"/>
+                <w:sz w:val="24"/>
+              </w:rPr>
+              <w:t xml:space="preserve">Categoría, </w:t>
+            </w:r>
+            <w:proofErr w:type="spellStart"/>
+            <w:r>
+              <w:rPr>
+                <w:rFonts w:ascii="Baskerville Old Face" w:hAnsi="Baskerville Old Face"/>
+                <w:sz w:val="24"/>
+              </w:rPr>
+              <w:t>Dni</w:t>
+            </w:r>
+            <w:proofErr w:type="spellEnd"/>
+            <w:r>
+              <w:rPr>
+                <w:rFonts w:ascii="Baskerville Old Face" w:hAnsi="Baskerville Old Face"/>
+                <w:sz w:val="24"/>
+              </w:rPr>
+              <w:t>,</w:t>
+            </w:r>
+            <w:r>
+              <w:rPr>
+                <w:rFonts w:ascii="Baskerville Old Face" w:hAnsi="Baskerville Old Face"/>
+                <w:sz w:val="24"/>
+              </w:rPr>
+              <w:t xml:space="preserve"> </w:t>
+            </w:r>
+            <w:r>
+              <w:rPr>
+                <w:rFonts w:ascii="Baskerville Old Face" w:hAnsi="Baskerville Old Face"/>
+                <w:sz w:val="24"/>
+              </w:rPr>
+              <w:t>Cargo</w:t>
+            </w:r>
+            <w:r>
+              <w:rPr>
+                <w:rFonts w:ascii="Baskerville Old Face" w:hAnsi="Baskerville Old Face"/>
+                <w:sz w:val="24"/>
+              </w:rPr>
+              <w:t xml:space="preserve">, </w:t>
+            </w:r>
+            <w:r>
+              <w:rPr>
+                <w:rFonts w:ascii="Baskerville Old Face" w:hAnsi="Baskerville Old Face"/>
+                <w:sz w:val="24"/>
+              </w:rPr>
+              <w:t xml:space="preserve"> </w:t>
             </w:r>
           </w:p>
           <w:p>
@@ -3168,8 +3202,6 @@
               </w:rPr>
               <w:t>.</w:t>
             </w:r>
-            <w:bookmarkStart w:id="0" w:name="_GoBack"/>
-            <w:bookmarkEnd w:id="0"/>
           </w:p>
           <w:p>
             <w:pPr>
@@ -3318,23 +3350,7 @@
                 <w:rFonts w:ascii="Baskerville Old Face" w:hAnsi="Baskerville Old Face"/>
                 <w:sz w:val="24"/>
               </w:rPr>
-              <w:t xml:space="preserve"> completo, Categoria</w:t>
-            </w:r>
-            <w:proofErr w:type="gramStart"/>
-            <w:r>
-              <w:rPr>
-                <w:rFonts w:ascii="Baskerville Old Face" w:hAnsi="Baskerville Old Face"/>
-                <w:sz w:val="24"/>
-              </w:rPr>
-              <w:t>,Dni,Cargo</w:t>
-            </w:r>
-            <w:proofErr w:type="gramEnd"/>
-            <w:r>
-              <w:rPr>
-                <w:rFonts w:ascii="Baskerville Old Face" w:hAnsi="Baskerville Old Face"/>
-                <w:sz w:val="24"/>
-              </w:rPr>
-              <w:t>)</w:t>
+              <w:t xml:space="preserve"> completo, Categoria,Dni,Cargo)</w:t>
             </w:r>
             <w:r>
               <w:rPr>
@@ -3401,23 +3417,7 @@
                 <w:rFonts w:ascii="Baskerville Old Face" w:hAnsi="Baskerville Old Face"/>
                 <w:sz w:val="24"/>
               </w:rPr>
-              <w:t xml:space="preserve"> (E1</w:t>
-            </w:r>
-            <w:proofErr w:type="gramStart"/>
-            <w:r>
-              <w:rPr>
-                <w:rFonts w:ascii="Baskerville Old Face" w:hAnsi="Baskerville Old Face"/>
-                <w:sz w:val="24"/>
-              </w:rPr>
-              <w:t>)(</w:t>
-            </w:r>
-            <w:proofErr w:type="gramEnd"/>
-            <w:r>
-              <w:rPr>
-                <w:rFonts w:ascii="Baskerville Old Face" w:hAnsi="Baskerville Old Face"/>
-                <w:sz w:val="24"/>
-              </w:rPr>
-              <w:t>E2)</w:t>
+              <w:t xml:space="preserve"> (E1)(E2)</w:t>
             </w:r>
             <w:r>
               <w:rPr>
@@ -3458,23 +3458,7 @@
                 <w:rFonts w:ascii="Baskerville Old Face" w:hAnsi="Baskerville Old Face"/>
                 <w:sz w:val="24"/>
               </w:rPr>
-              <w:t xml:space="preserve">información y se </w:t>
-            </w:r>
-            <w:proofErr w:type="gramStart"/>
-            <w:r>
-              <w:rPr>
-                <w:rFonts w:ascii="Baskerville Old Face" w:hAnsi="Baskerville Old Face"/>
-                <w:sz w:val="24"/>
-              </w:rPr>
-              <w:t>continua</w:t>
-            </w:r>
-            <w:proofErr w:type="gramEnd"/>
-            <w:r>
-              <w:rPr>
-                <w:rFonts w:ascii="Baskerville Old Face" w:hAnsi="Baskerville Old Face"/>
-                <w:sz w:val="24"/>
-              </w:rPr>
-              <w:t xml:space="preserve"> con el subflujo “</w:t>
+              <w:t>información y se continua con el subflujo “</w:t>
             </w:r>
             <w:r>
               <w:rPr>
@@ -4368,32 +4352,14 @@
                 <w:i/>
                 <w:sz w:val="24"/>
               </w:rPr>
-              <w:t xml:space="preserve"> Invalida</w:t>
-            </w:r>
-            <w:proofErr w:type="gramStart"/>
-            <w:r>
-              <w:rPr>
-                <w:rFonts w:ascii="Baskerville Old Face" w:hAnsi="Baskerville Old Face"/>
-                <w:b/>
-                <w:i/>
-                <w:sz w:val="24"/>
-              </w:rPr>
-              <w:t xml:space="preserve">: </w:t>
-            </w:r>
-            <w:r>
-              <w:rPr>
-                <w:rFonts w:ascii="Baskerville Old Face" w:hAnsi="Baskerville Old Face"/>
-                <w:sz w:val="24"/>
-              </w:rPr>
-              <w:t xml:space="preserve"> Una</w:t>
-            </w:r>
-            <w:proofErr w:type="gramEnd"/>
-            <w:r>
-              <w:rPr>
-                <w:rFonts w:ascii="Baskerville Old Face" w:hAnsi="Baskerville Old Face"/>
-                <w:sz w:val="24"/>
-              </w:rPr>
-              <w:t xml:space="preserve"> de las entradas ingresada es incorrecta.</w:t>
+              <w:t xml:space="preserve"> Invalida: </w:t>
+            </w:r>
+            <w:r>
+              <w:rPr>
+                <w:rFonts w:ascii="Baskerville Old Face" w:hAnsi="Baskerville Old Face"/>
+                <w:sz w:val="24"/>
+              </w:rPr>
+              <w:t xml:space="preserve"> Una de las entradas ingresada es incorrecta.</w:t>
             </w:r>
           </w:p>
           <w:p>
@@ -4427,9 +4393,9 @@
           <w:lang w:val="es-ES"/>
         </w:rPr>
       </w:pPr>
-      <w:bookmarkStart w:id="1" w:name="_Toc228206475"/>
-      <w:bookmarkStart w:id="2" w:name="_Toc234686580"/>
-      <w:bookmarkStart w:id="3" w:name="_Toc258856776"/>
+      <w:bookmarkStart w:id="0" w:name="_Toc228206475"/>
+      <w:bookmarkStart w:id="1" w:name="_Toc234686580"/>
+      <w:bookmarkStart w:id="2" w:name="_Toc258856776"/>
     </w:p>
     <w:p>
       <w:pPr>
@@ -4440,22 +4406,22 @@
           <w:lang w:val="es-ES"/>
         </w:rPr>
       </w:pPr>
-      <w:bookmarkStart w:id="4" w:name="_Toc228206479"/>
-      <w:bookmarkStart w:id="5" w:name="_Toc234686584"/>
-      <w:bookmarkStart w:id="6" w:name="_Toc258856780"/>
+      <w:bookmarkStart w:id="3" w:name="_Toc228206479"/>
+      <w:bookmarkStart w:id="4" w:name="_Toc234686584"/>
+      <w:bookmarkStart w:id="5" w:name="_Toc258856780"/>
+      <w:bookmarkEnd w:id="0"/>
       <w:bookmarkEnd w:id="1"/>
       <w:bookmarkEnd w:id="2"/>
+      <w:proofErr w:type="spellStart"/>
+      <w:r>
+        <w:rPr>
+          <w:lang w:val="es-ES"/>
+        </w:rPr>
+        <w:t>Poscondiciones</w:t>
+      </w:r>
       <w:bookmarkEnd w:id="3"/>
-      <w:proofErr w:type="spellStart"/>
-      <w:r>
-        <w:rPr>
-          <w:lang w:val="es-ES"/>
-        </w:rPr>
-        <w:t>Poscondiciones</w:t>
-      </w:r>
       <w:bookmarkEnd w:id="4"/>
       <w:bookmarkEnd w:id="5"/>
-      <w:bookmarkEnd w:id="6"/>
       <w:proofErr w:type="spellEnd"/>
       <w:r>
         <w:rPr>
@@ -4475,17 +4441,33 @@
         <w:rPr>
           <w:lang w:val="es-ES"/>
         </w:rPr>
-        <w:lastRenderedPageBreak/>
         <w:t>[Efectos que de forma inmediata tiene la realización del Caso de Uso sobre el estado del sistema]</w:t>
       </w:r>
     </w:p>
     <w:p>
       <w:pPr>
         <w:pStyle w:val="PSI-Comentario"/>
-        <w:rPr>
-          <w:lang w:val="es-ES"/>
-        </w:rPr>
-      </w:pPr>
+        <w:tabs>
+          <w:tab w:val="left" w:pos="2520"/>
+        </w:tabs>
+        <w:rPr>
+          <w:lang w:val="es-ES"/>
+        </w:rPr>
+      </w:pPr>
+      <w:r>
+        <w:rPr>
+          <w:lang w:val="es-ES"/>
+        </w:rPr>
+        <w:tab/>
+      </w:r>
+      <w:r>
+        <w:rPr>
+          <w:lang w:val="es-ES"/>
+        </w:rPr>
+        <w:tab/>
+      </w:r>
+      <w:bookmarkStart w:id="6" w:name="_GoBack"/>
+      <w:bookmarkEnd w:id="6"/>
     </w:p>
     <w:p>
       <w:pPr>
@@ -4520,14 +4502,7 @@
         <w:rPr>
           <w:lang w:val="es-ES"/>
         </w:rPr>
-        <w:t xml:space="preserve">[Descripción del flujo alternativo, en </w:t>
-      </w:r>
-      <w:proofErr w:type="spellStart"/>
-      <w:r>
-        <w:rPr>
-          <w:lang w:val="es-ES"/>
-        </w:rPr>
-        <w:t>qu</w:t>
+        <w:t>[Descripción del flujo alternativo, en qu</w:t>
       </w:r>
       <w:r>
         <w:rPr>
@@ -4535,7 +4510,6 @@
         </w:rPr>
         <w:t>e</w:t>
       </w:r>
-      <w:proofErr w:type="spellEnd"/>
       <w:r>
         <w:rPr>
           <w:lang w:val="es-ES"/>
@@ -5314,7 +5288,7 @@
 </file>
 
 <file path=word/endnotes.xml><?xml version="1.0" encoding="utf-8"?>
-<w:endnotes xmlns:wpc="http://schemas.microsoft.com/office/word/2010/wordprocessingCanvas" xmlns:mc="http://schemas.openxmlformats.org/markup-compatibility/2006" xmlns:o="urn:schemas-microsoft-com:office:office" xmlns:r="http://schemas.openxmlformats.org/officeDocument/2006/relationships" xmlns:m="http://schemas.openxmlformats.org/officeDocument/2006/math" xmlns:v="urn:schemas-microsoft-com:vml" xmlns:wp14="http://schemas.microsoft.com/office/word/2010/wordprocessingDrawing" xmlns:wp="http://schemas.openxmlformats.org/drawingml/2006/wordprocessingDrawing" xmlns:w10="urn:schemas-microsoft-com:office:word" xmlns:w="http://schemas.openxmlformats.org/wordprocessingml/2006/main" xmlns:w14="http://schemas.microsoft.com/office/word/2010/wordml" xmlns:w15="http://schemas.microsoft.com/office/word/2012/wordml" xmlns:wpg="http://schemas.microsoft.com/office/word/2010/wordprocessingGroup" xmlns:wpi="http://schemas.microsoft.com/office/word/2010/wordprocessingInk" xmlns:wne="http://schemas.microsoft.com/office/word/2006/wordml" xmlns:wps="http://schemas.microsoft.com/office/word/2010/wordprocessingShape" mc:Ignorable="w14 w15 wp14">
+<w:endnotes xmlns:wpc="http://schemas.microsoft.com/office/word/2010/wordprocessingCanvas" xmlns:cx="http://schemas.microsoft.com/office/drawing/2014/chartex" xmlns:cx1="http://schemas.microsoft.com/office/drawing/2015/9/8/chartex" xmlns:cx2="http://schemas.microsoft.com/office/drawing/2015/10/21/chartex" xmlns:cx3="http://schemas.microsoft.com/office/drawing/2016/5/9/chartex" xmlns:cx4="http://schemas.microsoft.com/office/drawing/2016/5/10/chartex" xmlns:cx5="http://schemas.microsoft.com/office/drawing/2016/5/11/chartex" xmlns:cx6="http://schemas.microsoft.com/office/drawing/2016/5/12/chartex" xmlns:cx7="http://schemas.microsoft.com/office/drawing/2016/5/13/chartex" xmlns:cx8="http://schemas.microsoft.com/office/drawing/2016/5/14/chartex" xmlns:mc="http://schemas.openxmlformats.org/markup-compatibility/2006" xmlns:aink="http://schemas.microsoft.com/office/drawing/2016/ink" xmlns:am3d="http://schemas.microsoft.com/office/drawing/2017/model3d" xmlns:o="urn:schemas-microsoft-com:office:office" xmlns:r="http://schemas.openxmlformats.org/officeDocument/2006/relationships" xmlns:m="http://schemas.openxmlformats.org/officeDocument/2006/math" xmlns:v="urn:schemas-microsoft-com:vml" xmlns:wp14="http://schemas.microsoft.com/office/word/2010/wordprocessingDrawing" xmlns:wp="http://schemas.openxmlformats.org/drawingml/2006/wordprocessingDrawing" xmlns:w10="urn:schemas-microsoft-com:office:word" xmlns:w="http://schemas.openxmlformats.org/wordprocessingml/2006/main" xmlns:w14="http://schemas.microsoft.com/office/word/2010/wordml" xmlns:w15="http://schemas.microsoft.com/office/word/2012/wordml" xmlns:w16cid="http://schemas.microsoft.com/office/word/2016/wordml/cid" xmlns:w16se="http://schemas.microsoft.com/office/word/2015/wordml/symex" xmlns:wpg="http://schemas.microsoft.com/office/word/2010/wordprocessingGroup" xmlns:wpi="http://schemas.microsoft.com/office/word/2010/wordprocessingInk" xmlns:wne="http://schemas.microsoft.com/office/word/2006/wordml" xmlns:wps="http://schemas.microsoft.com/office/word/2010/wordprocessingShape" mc:Ignorable="w14 w15 w16se w16cid wp14">
   <w:endnote w:type="separator" w:id="-1">
     <w:p>
       <w:pPr>
@@ -5341,7 +5315,7 @@
 </file>
 
 <file path=word/footer1.xml><?xml version="1.0" encoding="utf-8"?>
-<w:ftr xmlns:wpc="http://schemas.microsoft.com/office/word/2010/wordprocessingCanvas" xmlns:mc="http://schemas.openxmlformats.org/markup-compatibility/2006" xmlns:o="urn:schemas-microsoft-com:office:office" xmlns:r="http://schemas.openxmlformats.org/officeDocument/2006/relationships" xmlns:m="http://schemas.openxmlformats.org/officeDocument/2006/math" xmlns:v="urn:schemas-microsoft-com:vml" xmlns:wp14="http://schemas.microsoft.com/office/word/2010/wordprocessingDrawing" xmlns:wp="http://schemas.openxmlformats.org/drawingml/2006/wordprocessingDrawing" xmlns:w10="urn:schemas-microsoft-com:office:word" xmlns:w="http://schemas.openxmlformats.org/wordprocessingml/2006/main" xmlns:w14="http://schemas.microsoft.com/office/word/2010/wordml" xmlns:w15="http://schemas.microsoft.com/office/word/2012/wordml" xmlns:wpg="http://schemas.microsoft.com/office/word/2010/wordprocessingGroup" xmlns:wpi="http://schemas.microsoft.com/office/word/2010/wordprocessingInk" xmlns:wne="http://schemas.microsoft.com/office/word/2006/wordml" xmlns:wps="http://schemas.microsoft.com/office/word/2010/wordprocessingShape" mc:Ignorable="w14 w15 wp14">
+<w:ftr xmlns:wpc="http://schemas.microsoft.com/office/word/2010/wordprocessingCanvas" xmlns:cx="http://schemas.microsoft.com/office/drawing/2014/chartex" xmlns:cx1="http://schemas.microsoft.com/office/drawing/2015/9/8/chartex" xmlns:cx2="http://schemas.microsoft.com/office/drawing/2015/10/21/chartex" xmlns:cx3="http://schemas.microsoft.com/office/drawing/2016/5/9/chartex" xmlns:cx4="http://schemas.microsoft.com/office/drawing/2016/5/10/chartex" xmlns:cx5="http://schemas.microsoft.com/office/drawing/2016/5/11/chartex" xmlns:cx6="http://schemas.microsoft.com/office/drawing/2016/5/12/chartex" xmlns:cx7="http://schemas.microsoft.com/office/drawing/2016/5/13/chartex" xmlns:cx8="http://schemas.microsoft.com/office/drawing/2016/5/14/chartex" xmlns:mc="http://schemas.openxmlformats.org/markup-compatibility/2006" xmlns:aink="http://schemas.microsoft.com/office/drawing/2016/ink" xmlns:am3d="http://schemas.microsoft.com/office/drawing/2017/model3d" xmlns:o="urn:schemas-microsoft-com:office:office" xmlns:r="http://schemas.openxmlformats.org/officeDocument/2006/relationships" xmlns:m="http://schemas.openxmlformats.org/officeDocument/2006/math" xmlns:v="urn:schemas-microsoft-com:vml" xmlns:wp14="http://schemas.microsoft.com/office/word/2010/wordprocessingDrawing" xmlns:wp="http://schemas.openxmlformats.org/drawingml/2006/wordprocessingDrawing" xmlns:w10="urn:schemas-microsoft-com:office:word" xmlns:w="http://schemas.openxmlformats.org/wordprocessingml/2006/main" xmlns:w14="http://schemas.microsoft.com/office/word/2010/wordml" xmlns:w15="http://schemas.microsoft.com/office/word/2012/wordml" xmlns:w16cid="http://schemas.microsoft.com/office/word/2016/wordml/cid" xmlns:w16se="http://schemas.microsoft.com/office/word/2015/wordml/symex" xmlns:wpg="http://schemas.microsoft.com/office/word/2010/wordprocessingGroup" xmlns:wpi="http://schemas.microsoft.com/office/word/2010/wordprocessingInk" xmlns:wne="http://schemas.microsoft.com/office/word/2006/wordml" xmlns:wps="http://schemas.microsoft.com/office/word/2010/wordprocessingShape" mc:Ignorable="w14 w15 w16se w16cid wp14">
   <w:p>
     <w:pPr>
       <w:tabs>
@@ -5471,7 +5445,7 @@
             </wp:anchor>
           </w:drawing>
         </mc:Choice>
-        <mc:Fallback xmlns:w16se="http://schemas.microsoft.com/office/word/2015/wordml/symex" xmlns:w16cid="http://schemas.microsoft.com/office/word/2016/wordml/cid" xmlns:am3d="http://schemas.microsoft.com/office/drawing/2017/model3d" xmlns:aink="http://schemas.microsoft.com/office/drawing/2016/ink" xmlns:cx8="http://schemas.microsoft.com/office/drawing/2016/5/14/chartex" xmlns:cx7="http://schemas.microsoft.com/office/drawing/2016/5/13/chartex" xmlns:cx6="http://schemas.microsoft.com/office/drawing/2016/5/12/chartex" xmlns:cx5="http://schemas.microsoft.com/office/drawing/2016/5/11/chartex" xmlns:cx4="http://schemas.microsoft.com/office/drawing/2016/5/10/chartex" xmlns:cx3="http://schemas.microsoft.com/office/drawing/2016/5/9/chartex" xmlns:cx2="http://schemas.microsoft.com/office/drawing/2015/10/21/chartex" xmlns:cx1="http://schemas.microsoft.com/office/drawing/2015/9/8/chartex" xmlns:cx="http://schemas.microsoft.com/office/drawing/2014/chartex">
+        <mc:Fallback>
           <w:pict>
             <v:group w14:anchorId="33A18CE6" id="Group 27" o:spid="_x0000_s1026" style="position:absolute;margin-left:-4.2pt;margin-top:778.95pt;width:615.35pt;height:64.75pt;flip:y;z-index:251656192;mso-position-horizontal-relative:page;mso-position-vertical-relative:page;mso-height-relative:bottom-margin-area" coordorigin="-101,-8" coordsize="15932,1439" o:gfxdata="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" o:allowincell="f">
               <v:shapetype id="_x0000_t32" coordsize="21600,21600" o:spt="32" o:oned="t" path="m,l21600,21600e" filled="f">
@@ -5567,7 +5541,7 @@
             </wp:anchor>
           </w:drawing>
         </mc:Choice>
-        <mc:Fallback xmlns:w16se="http://schemas.microsoft.com/office/word/2015/wordml/symex" xmlns:w16cid="http://schemas.microsoft.com/office/word/2016/wordml/cid" xmlns:am3d="http://schemas.microsoft.com/office/drawing/2017/model3d" xmlns:aink="http://schemas.microsoft.com/office/drawing/2016/ink" xmlns:cx8="http://schemas.microsoft.com/office/drawing/2016/5/14/chartex" xmlns:cx7="http://schemas.microsoft.com/office/drawing/2016/5/13/chartex" xmlns:cx6="http://schemas.microsoft.com/office/drawing/2016/5/12/chartex" xmlns:cx5="http://schemas.microsoft.com/office/drawing/2016/5/11/chartex" xmlns:cx4="http://schemas.microsoft.com/office/drawing/2016/5/10/chartex" xmlns:cx3="http://schemas.microsoft.com/office/drawing/2016/5/9/chartex" xmlns:cx2="http://schemas.microsoft.com/office/drawing/2015/10/21/chartex" xmlns:cx1="http://schemas.microsoft.com/office/drawing/2015/9/8/chartex" xmlns:cx="http://schemas.microsoft.com/office/drawing/2014/chartex">
+        <mc:Fallback>
           <w:pict>
             <v:rect w14:anchorId="238237EA" id="Rectangle 26" o:spid="_x0000_s1026" style="position:absolute;margin-left:38.95pt;margin-top:778.55pt;width:7.15pt;height:62.9pt;z-index:251655168;visibility:visible;mso-wrap-style:square;mso-width-percent:0;mso-height-percent:900;mso-wrap-distance-left:9pt;mso-wrap-distance-top:0;mso-wrap-distance-right:9pt;mso-wrap-distance-bottom:0;mso-position-horizontal:absolute;mso-position-horizontal-relative:page;mso-position-vertical:absolute;mso-position-vertical-relative:page;mso-width-percent:0;mso-height-percent:900;mso-width-relative:page;mso-height-relative:bottom-margin-area;v-text-anchor:top" o:gfxdata="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" fillcolor="#ffd555 [2167]" strokecolor="#ffc000 [3207]" strokeweight=".5pt">
               <v:fill color2="#ffcc31 [2615]" rotate="t" colors="0 #ffdd9c;.5 #ffd78e;1 #ffd479" focus="100%" type="gradient">
@@ -5740,7 +5714,7 @@
             </wp:anchor>
           </w:drawing>
         </mc:Choice>
-        <mc:Fallback xmlns:w16se="http://schemas.microsoft.com/office/word/2015/wordml/symex" xmlns:w16cid="http://schemas.microsoft.com/office/word/2016/wordml/cid" xmlns:am3d="http://schemas.microsoft.com/office/drawing/2017/model3d" xmlns:aink="http://schemas.microsoft.com/office/drawing/2016/ink" xmlns:cx8="http://schemas.microsoft.com/office/drawing/2016/5/14/chartex" xmlns:cx7="http://schemas.microsoft.com/office/drawing/2016/5/13/chartex" xmlns:cx6="http://schemas.microsoft.com/office/drawing/2016/5/12/chartex" xmlns:cx5="http://schemas.microsoft.com/office/drawing/2016/5/11/chartex" xmlns:cx4="http://schemas.microsoft.com/office/drawing/2016/5/10/chartex" xmlns:cx3="http://schemas.microsoft.com/office/drawing/2016/5/9/chartex" xmlns:cx2="http://schemas.microsoft.com/office/drawing/2015/10/21/chartex" xmlns:cx1="http://schemas.microsoft.com/office/drawing/2015/9/8/chartex" xmlns:cx="http://schemas.microsoft.com/office/drawing/2014/chartex">
+        <mc:Fallback>
           <w:pict>
             <v:rect w14:anchorId="3516E1F8" id="Rectangle 11" o:spid="_x0000_s1026" style="position:absolute;margin-left:549.2pt;margin-top:778.55pt;width:7.15pt;height:62.9pt;z-index:251654144;visibility:visible;mso-wrap-style:square;mso-width-percent:0;mso-height-percent:900;mso-wrap-distance-left:9pt;mso-wrap-distance-top:0;mso-wrap-distance-right:9pt;mso-wrap-distance-bottom:0;mso-position-horizontal:absolute;mso-position-horizontal-relative:page;mso-position-vertical:absolute;mso-position-vertical-relative:page;mso-width-percent:0;mso-height-percent:900;mso-width-relative:page;mso-height-relative:bottom-margin-area;v-text-anchor:top" o:gfxdata="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" fillcolor="#ffd555 [2167]" strokecolor="#ffc000 [3207]" strokeweight=".5pt">
               <v:fill color2="#ffcc31 [2615]" rotate="t" colors="0 #ffdd9c;.5 #ffd78e;1 #ffd479" focus="100%" type="gradient">
@@ -5762,20 +5736,18 @@
       <w:spacing w:before="0"/>
       <w:ind w:left="0" w:firstLine="0"/>
     </w:pPr>
-    <w:proofErr w:type="spellStart"/>
     <w:r>
       <w:rPr>
         <w:lang w:val="es-AR"/>
       </w:rPr>
       <w:t>Lykaios</w:t>
     </w:r>
-    <w:proofErr w:type="spellEnd"/>
   </w:p>
 </w:ftr>
 </file>
 
 <file path=word/footnotes.xml><?xml version="1.0" encoding="utf-8"?>
-<w:footnotes xmlns:wpc="http://schemas.microsoft.com/office/word/2010/wordprocessingCanvas" xmlns:mc="http://schemas.openxmlformats.org/markup-compatibility/2006" xmlns:o="urn:schemas-microsoft-com:office:office" xmlns:r="http://schemas.openxmlformats.org/officeDocument/2006/relationships" xmlns:m="http://schemas.openxmlformats.org/officeDocument/2006/math" xmlns:v="urn:schemas-microsoft-com:vml" xmlns:wp14="http://schemas.microsoft.com/office/word/2010/wordprocessingDrawing" xmlns:wp="http://schemas.openxmlformats.org/drawingml/2006/wordprocessingDrawing" xmlns:w10="urn:schemas-microsoft-com:office:word" xmlns:w="http://schemas.openxmlformats.org/wordprocessingml/2006/main" xmlns:w14="http://schemas.microsoft.com/office/word/2010/wordml" xmlns:w15="http://schemas.microsoft.com/office/word/2012/wordml" xmlns:wpg="http://schemas.microsoft.com/office/word/2010/wordprocessingGroup" xmlns:wpi="http://schemas.microsoft.com/office/word/2010/wordprocessingInk" xmlns:wne="http://schemas.microsoft.com/office/word/2006/wordml" xmlns:wps="http://schemas.microsoft.com/office/word/2010/wordprocessingShape" mc:Ignorable="w14 w15 wp14">
+<w:footnotes xmlns:wpc="http://schemas.microsoft.com/office/word/2010/wordprocessingCanvas" xmlns:cx="http://schemas.microsoft.com/office/drawing/2014/chartex" xmlns:cx1="http://schemas.microsoft.com/office/drawing/2015/9/8/chartex" xmlns:cx2="http://schemas.microsoft.com/office/drawing/2015/10/21/chartex" xmlns:cx3="http://schemas.microsoft.com/office/drawing/2016/5/9/chartex" xmlns:cx4="http://schemas.microsoft.com/office/drawing/2016/5/10/chartex" xmlns:cx5="http://schemas.microsoft.com/office/drawing/2016/5/11/chartex" xmlns:cx6="http://schemas.microsoft.com/office/drawing/2016/5/12/chartex" xmlns:cx7="http://schemas.microsoft.com/office/drawing/2016/5/13/chartex" xmlns:cx8="http://schemas.microsoft.com/office/drawing/2016/5/14/chartex" xmlns:mc="http://schemas.openxmlformats.org/markup-compatibility/2006" xmlns:aink="http://schemas.microsoft.com/office/drawing/2016/ink" xmlns:am3d="http://schemas.microsoft.com/office/drawing/2017/model3d" xmlns:o="urn:schemas-microsoft-com:office:office" xmlns:r="http://schemas.openxmlformats.org/officeDocument/2006/relationships" xmlns:m="http://schemas.openxmlformats.org/officeDocument/2006/math" xmlns:v="urn:schemas-microsoft-com:vml" xmlns:wp14="http://schemas.microsoft.com/office/word/2010/wordprocessingDrawing" xmlns:wp="http://schemas.openxmlformats.org/drawingml/2006/wordprocessingDrawing" xmlns:w10="urn:schemas-microsoft-com:office:word" xmlns:w="http://schemas.openxmlformats.org/wordprocessingml/2006/main" xmlns:w14="http://schemas.microsoft.com/office/word/2010/wordml" xmlns:w15="http://schemas.microsoft.com/office/word/2012/wordml" xmlns:w16cid="http://schemas.microsoft.com/office/word/2016/wordml/cid" xmlns:w16se="http://schemas.microsoft.com/office/word/2015/wordml/symex" xmlns:wpg="http://schemas.microsoft.com/office/word/2010/wordprocessingGroup" xmlns:wpi="http://schemas.microsoft.com/office/word/2010/wordprocessingInk" xmlns:wne="http://schemas.microsoft.com/office/word/2006/wordml" xmlns:wps="http://schemas.microsoft.com/office/word/2010/wordprocessingShape" mc:Ignorable="w14 w15 w16se w16cid wp14">
   <w:footnote w:type="separator" w:id="-1">
     <w:p>
       <w:pPr>
@@ -5802,7 +5774,7 @@
 </file>
 
 <file path=word/header1.xml><?xml version="1.0" encoding="utf-8"?>
-<w:hdr xmlns:wpc="http://schemas.microsoft.com/office/word/2010/wordprocessingCanvas" xmlns:mc="http://schemas.openxmlformats.org/markup-compatibility/2006" xmlns:o="urn:schemas-microsoft-com:office:office" xmlns:r="http://schemas.openxmlformats.org/officeDocument/2006/relationships" xmlns:m="http://schemas.openxmlformats.org/officeDocument/2006/math" xmlns:v="urn:schemas-microsoft-com:vml" xmlns:wp14="http://schemas.microsoft.com/office/word/2010/wordprocessingDrawing" xmlns:wp="http://schemas.openxmlformats.org/drawingml/2006/wordprocessingDrawing" xmlns:w10="urn:schemas-microsoft-com:office:word" xmlns:w="http://schemas.openxmlformats.org/wordprocessingml/2006/main" xmlns:w14="http://schemas.microsoft.com/office/word/2010/wordml" xmlns:w15="http://schemas.microsoft.com/office/word/2012/wordml" xmlns:wpg="http://schemas.microsoft.com/office/word/2010/wordprocessingGroup" xmlns:wpi="http://schemas.microsoft.com/office/word/2010/wordprocessingInk" xmlns:wne="http://schemas.microsoft.com/office/word/2006/wordml" xmlns:wps="http://schemas.microsoft.com/office/word/2010/wordprocessingShape" mc:Ignorable="w14 w15 wp14">
+<w:hdr xmlns:wpc="http://schemas.microsoft.com/office/word/2010/wordprocessingCanvas" xmlns:cx="http://schemas.microsoft.com/office/drawing/2014/chartex" xmlns:cx1="http://schemas.microsoft.com/office/drawing/2015/9/8/chartex" xmlns:cx2="http://schemas.microsoft.com/office/drawing/2015/10/21/chartex" xmlns:cx3="http://schemas.microsoft.com/office/drawing/2016/5/9/chartex" xmlns:cx4="http://schemas.microsoft.com/office/drawing/2016/5/10/chartex" xmlns:cx5="http://schemas.microsoft.com/office/drawing/2016/5/11/chartex" xmlns:cx6="http://schemas.microsoft.com/office/drawing/2016/5/12/chartex" xmlns:cx7="http://schemas.microsoft.com/office/drawing/2016/5/13/chartex" xmlns:cx8="http://schemas.microsoft.com/office/drawing/2016/5/14/chartex" xmlns:mc="http://schemas.openxmlformats.org/markup-compatibility/2006" xmlns:aink="http://schemas.microsoft.com/office/drawing/2016/ink" xmlns:am3d="http://schemas.microsoft.com/office/drawing/2017/model3d" xmlns:o="urn:schemas-microsoft-com:office:office" xmlns:r="http://schemas.openxmlformats.org/officeDocument/2006/relationships" xmlns:m="http://schemas.openxmlformats.org/officeDocument/2006/math" xmlns:v="urn:schemas-microsoft-com:vml" xmlns:wp14="http://schemas.microsoft.com/office/word/2010/wordprocessingDrawing" xmlns:wp="http://schemas.openxmlformats.org/drawingml/2006/wordprocessingDrawing" xmlns:w10="urn:schemas-microsoft-com:office:word" xmlns:w="http://schemas.openxmlformats.org/wordprocessingml/2006/main" xmlns:w14="http://schemas.microsoft.com/office/word/2010/wordml" xmlns:w15="http://schemas.microsoft.com/office/word/2012/wordml" xmlns:w16cid="http://schemas.microsoft.com/office/word/2016/wordml/cid" xmlns:w16se="http://schemas.microsoft.com/office/word/2015/wordml/symex" xmlns:wpg="http://schemas.microsoft.com/office/word/2010/wordprocessingGroup" xmlns:wpi="http://schemas.microsoft.com/office/word/2010/wordprocessingInk" xmlns:wne="http://schemas.microsoft.com/office/word/2006/wordml" xmlns:wps="http://schemas.microsoft.com/office/word/2010/wordprocessingShape" mc:Ignorable="w14 w15 w16se w16cid wp14">
   <w:p>
     <w:pPr>
       <w:pStyle w:val="Encabezado"/>
@@ -5934,7 +5906,7 @@
             </wp:anchor>
           </w:drawing>
         </mc:Choice>
-        <mc:Fallback xmlns:w16se="http://schemas.microsoft.com/office/word/2015/wordml/symex" xmlns:w16cid="http://schemas.microsoft.com/office/word/2016/wordml/cid" xmlns:am3d="http://schemas.microsoft.com/office/drawing/2017/model3d" xmlns:aink="http://schemas.microsoft.com/office/drawing/2016/ink" xmlns:cx8="http://schemas.microsoft.com/office/drawing/2016/5/14/chartex" xmlns:cx7="http://schemas.microsoft.com/office/drawing/2016/5/13/chartex" xmlns:cx6="http://schemas.microsoft.com/office/drawing/2016/5/12/chartex" xmlns:cx5="http://schemas.microsoft.com/office/drawing/2016/5/11/chartex" xmlns:cx4="http://schemas.microsoft.com/office/drawing/2016/5/10/chartex" xmlns:cx3="http://schemas.microsoft.com/office/drawing/2016/5/9/chartex" xmlns:cx2="http://schemas.microsoft.com/office/drawing/2015/10/21/chartex" xmlns:cx1="http://schemas.microsoft.com/office/drawing/2015/9/8/chartex" xmlns:cx="http://schemas.microsoft.com/office/drawing/2014/chartex">
+        <mc:Fallback>
           <w:pict>
             <v:shapetype w14:anchorId="1F3288C9" id="_x0000_t202" coordsize="21600,21600" o:spt="202" path="m,l,21600r21600,l21600,xe">
               <v:stroke joinstyle="miter"/>
@@ -6178,7 +6150,7 @@
             </wp:anchor>
           </w:drawing>
         </mc:Choice>
-        <mc:Fallback xmlns:w16se="http://schemas.microsoft.com/office/word/2015/wordml/symex" xmlns:w16cid="http://schemas.microsoft.com/office/word/2016/wordml/cid" xmlns:am3d="http://schemas.microsoft.com/office/drawing/2017/model3d" xmlns:aink="http://schemas.microsoft.com/office/drawing/2016/ink" xmlns:cx8="http://schemas.microsoft.com/office/drawing/2016/5/14/chartex" xmlns:cx7="http://schemas.microsoft.com/office/drawing/2016/5/13/chartex" xmlns:cx6="http://schemas.microsoft.com/office/drawing/2016/5/12/chartex" xmlns:cx5="http://schemas.microsoft.com/office/drawing/2016/5/11/chartex" xmlns:cx4="http://schemas.microsoft.com/office/drawing/2016/5/10/chartex" xmlns:cx3="http://schemas.microsoft.com/office/drawing/2016/5/9/chartex" xmlns:cx2="http://schemas.microsoft.com/office/drawing/2015/10/21/chartex" xmlns:cx1="http://schemas.microsoft.com/office/drawing/2015/9/8/chartex" xmlns:cx="http://schemas.microsoft.com/office/drawing/2014/chartex">
+        <mc:Fallback>
           <w:pict>
             <v:rect w14:anchorId="2157924F" id="Rectangle 41" o:spid="_x0000_s1026" style="position:absolute;margin-left:39.3pt;margin-top:.4pt;width:7.15pt;height:62.95pt;z-index:251659264;visibility:visible;mso-wrap-style:square;mso-width-percent:0;mso-height-percent:900;mso-wrap-distance-left:9pt;mso-wrap-distance-top:0;mso-wrap-distance-right:9pt;mso-wrap-distance-bottom:0;mso-position-horizontal:absolute;mso-position-horizontal-relative:page;mso-position-vertical:absolute;mso-position-vertical-relative:page;mso-width-percent:0;mso-height-percent:900;mso-width-relative:page;mso-height-relative:bottom-margin-area;v-text-anchor:top" o:gfxdata="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" fillcolor="#ffd555 [2167]" strokecolor="#ffc000 [3207]" strokeweight=".5pt">
               <v:fill color2="#ffcc31 [2615]" rotate="t" colors="0 #ffdd9c;.5 #ffd78e;1 #ffd479" focus="100%" type="gradient">
@@ -6264,7 +6236,7 @@
             </wp:anchor>
           </w:drawing>
         </mc:Choice>
-        <mc:Fallback xmlns:w16se="http://schemas.microsoft.com/office/word/2015/wordml/symex" xmlns:w16cid="http://schemas.microsoft.com/office/word/2016/wordml/cid" xmlns:am3d="http://schemas.microsoft.com/office/drawing/2017/model3d" xmlns:aink="http://schemas.microsoft.com/office/drawing/2016/ink" xmlns:cx8="http://schemas.microsoft.com/office/drawing/2016/5/14/chartex" xmlns:cx7="http://schemas.microsoft.com/office/drawing/2016/5/13/chartex" xmlns:cx6="http://schemas.microsoft.com/office/drawing/2016/5/12/chartex" xmlns:cx5="http://schemas.microsoft.com/office/drawing/2016/5/11/chartex" xmlns:cx4="http://schemas.microsoft.com/office/drawing/2016/5/10/chartex" xmlns:cx3="http://schemas.microsoft.com/office/drawing/2016/5/9/chartex" xmlns:cx2="http://schemas.microsoft.com/office/drawing/2015/10/21/chartex" xmlns:cx1="http://schemas.microsoft.com/office/drawing/2015/9/8/chartex" xmlns:cx="http://schemas.microsoft.com/office/drawing/2014/chartex">
+        <mc:Fallback>
           <w:pict>
             <v:rect w14:anchorId="4C545379" id="Rectangle 34" o:spid="_x0000_s1026" style="position:absolute;margin-left:549.6pt;margin-top:.4pt;width:7.15pt;height:62.9pt;z-index:251657216;visibility:visible;mso-wrap-style:square;mso-width-percent:0;mso-height-percent:900;mso-wrap-distance-left:9pt;mso-wrap-distance-top:0;mso-wrap-distance-right:9pt;mso-wrap-distance-bottom:0;mso-position-horizontal:absolute;mso-position-horizontal-relative:page;mso-position-vertical:absolute;mso-position-vertical-relative:page;mso-width-percent:0;mso-height-percent:900;mso-width-relative:page;mso-height-relative:bottom-margin-area;v-text-anchor:top" o:gfxdata="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" fillcolor="#ffd555 [2167]" strokecolor="#ffc000 [3207]" strokeweight=".5pt">
               <v:fill color2="#ffcc31 [2615]" rotate="t" colors="0 #ffdd9c;.5 #ffd78e;1 #ffd479" focus="100%" type="gradient">
@@ -6401,7 +6373,7 @@
             </wp:anchor>
           </w:drawing>
         </mc:Choice>
-        <mc:Fallback xmlns:w16se="http://schemas.microsoft.com/office/word/2015/wordml/symex" xmlns:w16cid="http://schemas.microsoft.com/office/word/2016/wordml/cid" xmlns:am3d="http://schemas.microsoft.com/office/drawing/2017/model3d" xmlns:aink="http://schemas.microsoft.com/office/drawing/2016/ink" xmlns:cx8="http://schemas.microsoft.com/office/drawing/2016/5/14/chartex" xmlns:cx7="http://schemas.microsoft.com/office/drawing/2016/5/13/chartex" xmlns:cx6="http://schemas.microsoft.com/office/drawing/2016/5/12/chartex" xmlns:cx5="http://schemas.microsoft.com/office/drawing/2016/5/11/chartex" xmlns:cx4="http://schemas.microsoft.com/office/drawing/2016/5/10/chartex" xmlns:cx3="http://schemas.microsoft.com/office/drawing/2016/5/9/chartex" xmlns:cx2="http://schemas.microsoft.com/office/drawing/2015/10/21/chartex" xmlns:cx1="http://schemas.microsoft.com/office/drawing/2015/9/8/chartex" xmlns:cx="http://schemas.microsoft.com/office/drawing/2014/chartex">
+        <mc:Fallback>
           <w:pict>
             <v:group w14:anchorId="18F2BAF5" id="Group 35" o:spid="_x0000_s1026" style="position:absolute;margin-left:0;margin-top:0;width:594.45pt;height:64.2pt;z-index:251658240;mso-width-percent:1000;mso-position-horizontal:center;mso-position-horizontal-relative:page;mso-position-vertical:top;mso-position-vertical-relative:page;mso-width-percent:1000;mso-height-relative:top-margin-area" coordorigin="8,9" coordsize="15823,1439" o:gfxdata="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">
               <v:shapetype id="_x0000_t32" coordsize="21600,21600" o:spt="32" o:oned="t" path="m,l21600,21600e" filled="f">
@@ -6453,8 +6425,8 @@
 </file>
 
 <file path=word/numbering.xml><?xml version="1.0" encoding="utf-8"?>
-<w:numbering xmlns:wpc="http://schemas.microsoft.com/office/word/2010/wordprocessingCanvas" xmlns:mc="http://schemas.openxmlformats.org/markup-compatibility/2006" xmlns:o="urn:schemas-microsoft-com:office:office" xmlns:r="http://schemas.openxmlformats.org/officeDocument/2006/relationships" xmlns:m="http://schemas.openxmlformats.org/officeDocument/2006/math" xmlns:v="urn:schemas-microsoft-com:vml" xmlns:wp14="http://schemas.microsoft.com/office/word/2010/wordprocessingDrawing" xmlns:wp="http://schemas.openxmlformats.org/drawingml/2006/wordprocessingDrawing" xmlns:w10="urn:schemas-microsoft-com:office:word" xmlns:w="http://schemas.openxmlformats.org/wordprocessingml/2006/main" xmlns:w14="http://schemas.microsoft.com/office/word/2010/wordml" xmlns:w15="http://schemas.microsoft.com/office/word/2012/wordml" xmlns:wpg="http://schemas.microsoft.com/office/word/2010/wordprocessingGroup" xmlns:wpi="http://schemas.microsoft.com/office/word/2010/wordprocessingInk" xmlns:wne="http://schemas.microsoft.com/office/word/2006/wordml" xmlns:wps="http://schemas.microsoft.com/office/word/2010/wordprocessingShape" mc:Ignorable="w14 w15 wp14">
-  <w:abstractNum w:abstractNumId="0">
+<w:numbering xmlns:wpc="http://schemas.microsoft.com/office/word/2010/wordprocessingCanvas" xmlns:cx="http://schemas.microsoft.com/office/drawing/2014/chartex" xmlns:cx1="http://schemas.microsoft.com/office/drawing/2015/9/8/chartex" xmlns:cx2="http://schemas.microsoft.com/office/drawing/2015/10/21/chartex" xmlns:cx3="http://schemas.microsoft.com/office/drawing/2016/5/9/chartex" xmlns:cx4="http://schemas.microsoft.com/office/drawing/2016/5/10/chartex" xmlns:cx5="http://schemas.microsoft.com/office/drawing/2016/5/11/chartex" xmlns:cx6="http://schemas.microsoft.com/office/drawing/2016/5/12/chartex" xmlns:cx7="http://schemas.microsoft.com/office/drawing/2016/5/13/chartex" xmlns:cx8="http://schemas.microsoft.com/office/drawing/2016/5/14/chartex" xmlns:mc="http://schemas.openxmlformats.org/markup-compatibility/2006" xmlns:aink="http://schemas.microsoft.com/office/drawing/2016/ink" xmlns:am3d="http://schemas.microsoft.com/office/drawing/2017/model3d" xmlns:o="urn:schemas-microsoft-com:office:office" xmlns:r="http://schemas.openxmlformats.org/officeDocument/2006/relationships" xmlns:m="http://schemas.openxmlformats.org/officeDocument/2006/math" xmlns:v="urn:schemas-microsoft-com:vml" xmlns:wp14="http://schemas.microsoft.com/office/word/2010/wordprocessingDrawing" xmlns:wp="http://schemas.openxmlformats.org/drawingml/2006/wordprocessingDrawing" xmlns:w10="urn:schemas-microsoft-com:office:word" xmlns:w="http://schemas.openxmlformats.org/wordprocessingml/2006/main" xmlns:w14="http://schemas.microsoft.com/office/word/2010/wordml" xmlns:w15="http://schemas.microsoft.com/office/word/2012/wordml" xmlns:w16cid="http://schemas.microsoft.com/office/word/2016/wordml/cid" xmlns:w16se="http://schemas.microsoft.com/office/word/2015/wordml/symex" xmlns:wpg="http://schemas.microsoft.com/office/word/2010/wordprocessingGroup" xmlns:wpi="http://schemas.microsoft.com/office/word/2010/wordprocessingInk" xmlns:wne="http://schemas.microsoft.com/office/word/2006/wordml" xmlns:wps="http://schemas.microsoft.com/office/word/2010/wordprocessingShape" mc:Ignorable="w14 w15 w16se w16cid wp14">
+  <w:abstractNum w:abstractNumId="0" w15:restartNumberingAfterBreak="0">
     <w:nsid w:val="00000003"/>
     <w:multiLevelType w:val="multilevel"/>
     <w:tmpl w:val="00000003"/>
@@ -6612,7 +6584,7 @@
       </w:rPr>
     </w:lvl>
   </w:abstractNum>
-  <w:abstractNum w:abstractNumId="1">
+  <w:abstractNum w:abstractNumId="1" w15:restartNumberingAfterBreak="0">
     <w:nsid w:val="00000004"/>
     <w:multiLevelType w:val="multilevel"/>
     <w:tmpl w:val="796A7516"/>
@@ -6770,7 +6742,7 @@
       </w:rPr>
     </w:lvl>
   </w:abstractNum>
-  <w:abstractNum w:abstractNumId="2">
+  <w:abstractNum w:abstractNumId="2" w15:restartNumberingAfterBreak="0">
     <w:nsid w:val="00000005"/>
     <w:multiLevelType w:val="multilevel"/>
     <w:tmpl w:val="00000005"/>
@@ -6928,7 +6900,7 @@
       </w:rPr>
     </w:lvl>
   </w:abstractNum>
-  <w:abstractNum w:abstractNumId="3">
+  <w:abstractNum w:abstractNumId="3" w15:restartNumberingAfterBreak="0">
     <w:nsid w:val="00000006"/>
     <w:multiLevelType w:val="multilevel"/>
     <w:tmpl w:val="00000006"/>
@@ -7086,7 +7058,7 @@
       </w:rPr>
     </w:lvl>
   </w:abstractNum>
-  <w:abstractNum w:abstractNumId="4">
+  <w:abstractNum w:abstractNumId="4" w15:restartNumberingAfterBreak="0">
     <w:nsid w:val="11EC450D"/>
     <w:multiLevelType w:val="hybridMultilevel"/>
     <w:tmpl w:val="8D1847A2"/>
@@ -7199,7 +7171,7 @@
       </w:rPr>
     </w:lvl>
   </w:abstractNum>
-  <w:abstractNum w:abstractNumId="5">
+  <w:abstractNum w:abstractNumId="5" w15:restartNumberingAfterBreak="0">
     <w:nsid w:val="255F5799"/>
     <w:multiLevelType w:val="hybridMultilevel"/>
     <w:tmpl w:val="B8F40458"/>
@@ -7285,7 +7257,7 @@
       </w:pPr>
     </w:lvl>
   </w:abstractNum>
-  <w:abstractNum w:abstractNumId="6">
+  <w:abstractNum w:abstractNumId="6" w15:restartNumberingAfterBreak="0">
     <w:nsid w:val="487036EC"/>
     <w:multiLevelType w:val="hybridMultilevel"/>
     <w:tmpl w:val="BDFE724A"/>
@@ -7371,7 +7343,7 @@
       </w:pPr>
     </w:lvl>
   </w:abstractNum>
-  <w:abstractNum w:abstractNumId="7">
+  <w:abstractNum w:abstractNumId="7" w15:restartNumberingAfterBreak="0">
     <w:nsid w:val="52D90BB8"/>
     <w:multiLevelType w:val="hybridMultilevel"/>
     <w:tmpl w:val="1D2461DE"/>
@@ -7485,7 +7457,7 @@
       </w:rPr>
     </w:lvl>
   </w:abstractNum>
-  <w:abstractNum w:abstractNumId="8">
+  <w:abstractNum w:abstractNumId="8" w15:restartNumberingAfterBreak="0">
     <w:nsid w:val="531F25F0"/>
     <w:multiLevelType w:val="hybridMultilevel"/>
     <w:tmpl w:val="0E288112"/>
@@ -7598,7 +7570,7 @@
       </w:rPr>
     </w:lvl>
   </w:abstractNum>
-  <w:abstractNum w:abstractNumId="9">
+  <w:abstractNum w:abstractNumId="9" w15:restartNumberingAfterBreak="0">
     <w:nsid w:val="69AD5FB3"/>
     <w:multiLevelType w:val="hybridMultilevel"/>
     <w:tmpl w:val="E9982506"/>
@@ -7711,7 +7683,7 @@
       </w:rPr>
     </w:lvl>
   </w:abstractNum>
-  <w:abstractNum w:abstractNumId="10">
+  <w:abstractNum w:abstractNumId="10" w15:restartNumberingAfterBreak="0">
     <w:nsid w:val="708E589C"/>
     <w:multiLevelType w:val="multilevel"/>
     <w:tmpl w:val="381042DE"/>
@@ -7851,7 +7823,7 @@
       </w:rPr>
     </w:lvl>
   </w:abstractNum>
-  <w:abstractNum w:abstractNumId="11">
+  <w:abstractNum w:abstractNumId="11" w15:restartNumberingAfterBreak="0">
     <w:nsid w:val="7DD64906"/>
     <w:multiLevelType w:val="hybridMultilevel"/>
     <w:tmpl w:val="795E7434"/>
@@ -8011,7 +7983,7 @@
 </file>
 
 <file path=word/styles.xml><?xml version="1.0" encoding="utf-8"?>
-<w:styles xmlns:mc="http://schemas.openxmlformats.org/markup-compatibility/2006" xmlns:r="http://schemas.openxmlformats.org/officeDocument/2006/relationships" xmlns:w="http://schemas.openxmlformats.org/wordprocessingml/2006/main" xmlns:w14="http://schemas.microsoft.com/office/word/2010/wordml" xmlns:w15="http://schemas.microsoft.com/office/word/2012/wordml" mc:Ignorable="w14 w15">
+<w:styles xmlns:mc="http://schemas.openxmlformats.org/markup-compatibility/2006" xmlns:r="http://schemas.openxmlformats.org/officeDocument/2006/relationships" xmlns:w="http://schemas.openxmlformats.org/wordprocessingml/2006/main" xmlns:w14="http://schemas.microsoft.com/office/word/2010/wordml" xmlns:w15="http://schemas.microsoft.com/office/word/2012/wordml" xmlns:w16cid="http://schemas.microsoft.com/office/word/2016/wordml/cid" xmlns:w16se="http://schemas.microsoft.com/office/word/2015/wordml/symex" mc:Ignorable="w14 w15 w16se w16cid">
   <w:docDefaults>
     <w:rPrDefault>
       <w:rPr>
@@ -8021,7 +7993,7 @@
     </w:rPrDefault>
     <w:pPrDefault/>
   </w:docDefaults>
-  <w:latentStyles w:defLockedState="0" w:defUIPriority="99" w:defSemiHidden="0" w:defUnhideWhenUsed="0" w:defQFormat="0" w:count="371">
+  <w:latentStyles w:defLockedState="0" w:defUIPriority="99" w:defSemiHidden="0" w:defUnhideWhenUsed="0" w:defQFormat="0" w:count="375">
     <w:lsdException w:name="Normal" w:uiPriority="0" w:qFormat="1"/>
     <w:lsdException w:name="heading 1" w:uiPriority="0" w:qFormat="1"/>
     <w:lsdException w:name="heading 2" w:semiHidden="1" w:uiPriority="0" w:unhideWhenUsed="1" w:qFormat="1"/>
@@ -8127,7 +8099,6 @@
     <w:lsdException w:name="HTML Sample" w:semiHidden="1" w:unhideWhenUsed="1"/>
     <w:lsdException w:name="HTML Typewriter" w:semiHidden="1" w:unhideWhenUsed="1"/>
     <w:lsdException w:name="HTML Variable" w:semiHidden="1" w:unhideWhenUsed="1"/>
-    <w:lsdException w:name="Normal Table" w:semiHidden="1" w:unhideWhenUsed="1"/>
     <w:lsdException w:name="annotation subject" w:semiHidden="1" w:unhideWhenUsed="1"/>
     <w:lsdException w:name="No List" w:semiHidden="1" w:unhideWhenUsed="1"/>
     <w:lsdException w:name="Outline List 1" w:semiHidden="1" w:unhideWhenUsed="1"/>
@@ -8171,10 +8142,8 @@
     <w:lsdException w:name="Table Elegant" w:semiHidden="1" w:unhideWhenUsed="1"/>
     <w:lsdException w:name="Table Professional" w:semiHidden="1" w:unhideWhenUsed="1"/>
     <w:lsdException w:name="Table Subtle 1" w:semiHidden="1" w:unhideWhenUsed="1"/>
-    <w:lsdException w:name="Table Subtle 2" w:semiHidden="1" w:unhideWhenUsed="1"/>
     <w:lsdException w:name="Table Web 1" w:semiHidden="1" w:unhideWhenUsed="1"/>
     <w:lsdException w:name="Table Web 2" w:semiHidden="1" w:unhideWhenUsed="1"/>
-    <w:lsdException w:name="Table Web 3" w:semiHidden="1" w:unhideWhenUsed="1"/>
     <w:lsdException w:name="Balloon Text" w:semiHidden="1" w:unhideWhenUsed="1"/>
     <w:lsdException w:name="Table Grid" w:uiPriority="59"/>
     <w:lsdException w:name="Table Theme" w:semiHidden="1" w:unhideWhenUsed="1"/>
@@ -8393,6 +8362,10 @@
     <w:lsdException w:name="List Table 5 Dark Accent 6" w:uiPriority="50"/>
     <w:lsdException w:name="List Table 6 Colorful Accent 6" w:uiPriority="51"/>
     <w:lsdException w:name="List Table 7 Colorful Accent 6" w:uiPriority="52"/>
+    <w:lsdException w:name="Mention" w:semiHidden="1" w:unhideWhenUsed="1"/>
+    <w:lsdException w:name="Smart Hyperlink" w:semiHidden="1" w:unhideWhenUsed="1"/>
+    <w:lsdException w:name="Hashtag" w:semiHidden="1" w:unhideWhenUsed="1"/>
+    <w:lsdException w:name="Unresolved Mention" w:semiHidden="1" w:unhideWhenUsed="1"/>
   </w:latentStyles>
   <w:style w:type="paragraph" w:default="1" w:styleId="Normal">
     <w:name w:val="Normal"/>
@@ -9068,11 +9041,11 @@
     <w:qFormat/>
     <w:rsid w:val="005F60BA"/>
   </w:style>
-  <w:style w:type="paragraph" w:styleId="Puesto">
+  <w:style w:type="paragraph" w:styleId="Ttulo">
     <w:name w:val="Title"/>
     <w:basedOn w:val="Normal"/>
     <w:next w:val="Normal"/>
-    <w:link w:val="PuestoCar"/>
+    <w:link w:val="TtuloCar"/>
     <w:uiPriority w:val="10"/>
     <w:qFormat/>
     <w:rsid w:val="009A3173"/>
@@ -9092,10 +9065,10 @@
       <w:szCs w:val="52"/>
     </w:rPr>
   </w:style>
-  <w:style w:type="character" w:customStyle="1" w:styleId="PuestoCar">
-    <w:name w:val="Puesto Car"/>
+  <w:style w:type="character" w:customStyle="1" w:styleId="TtuloCar">
+    <w:name w:val="Título Car"/>
     <w:basedOn w:val="Fuentedeprrafopredeter"/>
-    <w:link w:val="Puesto"/>
+    <w:link w:val="Ttulo"/>
     <w:uiPriority w:val="10"/>
     <w:rsid w:val="009A3173"/>
     <w:rPr>
@@ -9109,7 +9082,7 @@
   </w:style>
   <w:style w:type="paragraph" w:customStyle="1" w:styleId="PSI-Ttulo">
     <w:name w:val="PSI - Título"/>
-    <w:basedOn w:val="Puesto"/>
+    <w:basedOn w:val="Ttulo"/>
     <w:autoRedefine/>
     <w:qFormat/>
     <w:rsid w:val="00EE4943"/>
@@ -9161,7 +9134,6 @@
     <w:uiPriority w:val="59"/>
     <w:rsid w:val="00800697"/>
     <w:tblPr>
-      <w:tblInd w:w="0" w:type="dxa"/>
       <w:tblBorders>
         <w:top w:val="single" w:sz="4" w:space="0" w:color="auto"/>
         <w:left w:val="single" w:sz="4" w:space="0" w:color="auto"/>
@@ -9170,12 +9142,6 @@
         <w:insideH w:val="single" w:sz="4" w:space="0" w:color="auto"/>
         <w:insideV w:val="single" w:sz="4" w:space="0" w:color="auto"/>
       </w:tblBorders>
-      <w:tblCellMar>
-        <w:top w:w="0" w:type="dxa"/>
-        <w:left w:w="108" w:type="dxa"/>
-        <w:bottom w:w="0" w:type="dxa"/>
-        <w:right w:w="108" w:type="dxa"/>
-      </w:tblCellMar>
     </w:tblPr>
   </w:style>
   <w:style w:type="table" w:styleId="Cuadrculaclara-nfasis4">
@@ -9186,7 +9152,6 @@
     <w:tblPr>
       <w:tblStyleRowBandSize w:val="1"/>
       <w:tblStyleColBandSize w:val="1"/>
-      <w:tblInd w:w="0" w:type="dxa"/>
       <w:tblBorders>
         <w:top w:val="single" w:sz="8" w:space="0" w:color="FFC000" w:themeColor="accent4"/>
         <w:left w:val="single" w:sz="8" w:space="0" w:color="FFC000" w:themeColor="accent4"/>
@@ -9195,12 +9160,6 @@
         <w:insideH w:val="single" w:sz="8" w:space="0" w:color="FFC000" w:themeColor="accent4"/>
         <w:insideV w:val="single" w:sz="8" w:space="0" w:color="FFC000" w:themeColor="accent4"/>
       </w:tblBorders>
-      <w:tblCellMar>
-        <w:top w:w="0" w:type="dxa"/>
-        <w:left w:w="108" w:type="dxa"/>
-        <w:bottom w:w="0" w:type="dxa"/>
-        <w:right w:w="108" w:type="dxa"/>
-      </w:tblCellMar>
     </w:tblPr>
     <w:tblStylePr w:type="firstRow">
       <w:pPr>
@@ -9305,7 +9264,7 @@
       </w:tcPr>
     </w:tblStylePr>
   </w:style>
-  <w:style w:type="table" w:styleId="Tabladecuadrcula7concolores-nfasis4">
+  <w:style w:type="table" w:styleId="Tablaconcuadrcula7concolores-nfasis4">
     <w:name w:val="Grid Table 7 Colorful Accent 4"/>
     <w:basedOn w:val="Tablanormal"/>
     <w:uiPriority w:val="52"/>
@@ -9316,7 +9275,6 @@
     <w:tblPr>
       <w:tblStyleRowBandSize w:val="1"/>
       <w:tblStyleColBandSize w:val="1"/>
-      <w:tblInd w:w="0" w:type="dxa"/>
       <w:tblBorders>
         <w:top w:val="single" w:sz="4" w:space="0" w:color="FFD966" w:themeColor="accent4" w:themeTint="99"/>
         <w:left w:val="single" w:sz="4" w:space="0" w:color="FFD966" w:themeColor="accent4" w:themeTint="99"/>
@@ -9325,12 +9283,6 @@
         <w:insideH w:val="single" w:sz="4" w:space="0" w:color="FFD966" w:themeColor="accent4" w:themeTint="99"/>
         <w:insideV w:val="single" w:sz="4" w:space="0" w:color="FFD966" w:themeColor="accent4" w:themeTint="99"/>
       </w:tblBorders>
-      <w:tblCellMar>
-        <w:top w:w="0" w:type="dxa"/>
-        <w:left w:w="108" w:type="dxa"/>
-        <w:bottom w:w="0" w:type="dxa"/>
-        <w:right w:w="108" w:type="dxa"/>
-      </w:tblCellMar>
     </w:tblPr>
     <w:tblStylePr w:type="firstRow">
       <w:rPr>
@@ -9770,7 +9722,7 @@
 </file>
 
 <file path=customXml/itemProps2.xml><?xml version="1.0" encoding="utf-8"?>
-<ds:datastoreItem xmlns:ds="http://schemas.openxmlformats.org/officeDocument/2006/customXml" ds:itemID="{8C75F7BD-9AB4-42D0-8CD2-17965DF6282D}">
+<ds:datastoreItem xmlns:ds="http://schemas.openxmlformats.org/officeDocument/2006/customXml" ds:itemID="{9A8BDAE1-16B9-474A-B226-7976F2528ED4}">
   <ds:schemaRefs>
     <ds:schemaRef ds:uri="http://schemas.openxmlformats.org/officeDocument/2006/bibliography"/>
   </ds:schemaRefs>

</xml_diff>

<commit_message>
Actualizacion de Informacion de la especificacion de caso de Uso Gestionar Docente
</commit_message>
<xml_diff>
--- a/Casos de Uso/Caso de Uso Gestionar Docente.docx
+++ b/Casos de Uso/Caso de Uso Gestionar Docente.docx
@@ -872,13 +872,7 @@
                               <w:rPr>
                                 <w:color w:val="FFC000" w:themeColor="accent4"/>
                               </w:rPr>
-                              <w:t xml:space="preserve">Estos ilustran los requerimientos del </w:t>
-                            </w:r>
-                            <w:r>
-                              <w:rPr>
-                                <w:color w:val="FFC000" w:themeColor="accent4"/>
-                              </w:rPr>
-                              <w:t>sistema al mostrar como reacciona una respuesta a eventos que se producen en el mismo</w:t>
+                              <w:t>Estos ilustran los requerimientos del sistema al mostrar como reacciona una respuesta a eventos que se producen en el mismo</w:t>
                             </w:r>
                           </w:p>
                           <w:p>
@@ -2344,8 +2338,8 @@
         <w:tblLook w:val="04A0" w:firstRow="1" w:lastRow="0" w:firstColumn="1" w:lastColumn="0" w:noHBand="0" w:noVBand="1"/>
       </w:tblPr>
       <w:tblGrid>
-        <w:gridCol w:w="1926"/>
-        <w:gridCol w:w="6558"/>
+        <w:gridCol w:w="2012"/>
+        <w:gridCol w:w="6472"/>
       </w:tblGrid>
       <w:tr>
         <w:trPr>
@@ -2354,7 +2348,7 @@
         <w:tc>
           <w:tcPr>
             <w:cnfStyle w:val="001000000000" w:firstRow="0" w:lastRow="0" w:firstColumn="1" w:lastColumn="0" w:oddVBand="0" w:evenVBand="0" w:oddHBand="0" w:evenHBand="0" w:firstRowFirstColumn="0" w:firstRowLastColumn="0" w:lastRowFirstColumn="0" w:lastRowLastColumn="0"/>
-            <w:tcW w:w="1926" w:type="dxa"/>
+            <w:tcW w:w="2012" w:type="dxa"/>
           </w:tcPr>
           <w:p>
             <w:pPr>
@@ -2375,7 +2369,7 @@
         </w:tc>
         <w:tc>
           <w:tcPr>
-            <w:tcW w:w="6558" w:type="dxa"/>
+            <w:tcW w:w="6472" w:type="dxa"/>
           </w:tcPr>
           <w:p>
             <w:pPr>
@@ -2409,7 +2403,7 @@
         <w:tc>
           <w:tcPr>
             <w:cnfStyle w:val="001000000000" w:firstRow="0" w:lastRow="0" w:firstColumn="1" w:lastColumn="0" w:oddVBand="0" w:evenVBand="0" w:oddHBand="0" w:evenHBand="0" w:firstRowFirstColumn="0" w:firstRowLastColumn="0" w:lastRowFirstColumn="0" w:lastRowLastColumn="0"/>
-            <w:tcW w:w="1926" w:type="dxa"/>
+            <w:tcW w:w="2012" w:type="dxa"/>
           </w:tcPr>
           <w:p>
             <w:pPr>
@@ -2430,7 +2424,7 @@
         </w:tc>
         <w:tc>
           <w:tcPr>
-            <w:tcW w:w="6558" w:type="dxa"/>
+            <w:tcW w:w="6472" w:type="dxa"/>
           </w:tcPr>
           <w:p>
             <w:pPr>
@@ -2458,7 +2452,7 @@
         <w:tc>
           <w:tcPr>
             <w:cnfStyle w:val="001000000000" w:firstRow="0" w:lastRow="0" w:firstColumn="1" w:lastColumn="0" w:oddVBand="0" w:evenVBand="0" w:oddHBand="0" w:evenHBand="0" w:firstRowFirstColumn="0" w:firstRowLastColumn="0" w:lastRowFirstColumn="0" w:lastRowLastColumn="0"/>
-            <w:tcW w:w="1926" w:type="dxa"/>
+            <w:tcW w:w="2012" w:type="dxa"/>
           </w:tcPr>
           <w:p>
             <w:pPr>
@@ -2479,7 +2473,7 @@
         </w:tc>
         <w:tc>
           <w:tcPr>
-            <w:tcW w:w="6558" w:type="dxa"/>
+            <w:tcW w:w="6472" w:type="dxa"/>
           </w:tcPr>
           <w:p>
             <w:pPr>
@@ -2507,7 +2501,7 @@
         <w:tc>
           <w:tcPr>
             <w:cnfStyle w:val="001000000000" w:firstRow="0" w:lastRow="0" w:firstColumn="1" w:lastColumn="0" w:oddVBand="0" w:evenVBand="0" w:oddHBand="0" w:evenHBand="0" w:firstRowFirstColumn="0" w:firstRowLastColumn="0" w:lastRowFirstColumn="0" w:lastRowLastColumn="0"/>
-            <w:tcW w:w="1926" w:type="dxa"/>
+            <w:tcW w:w="2012" w:type="dxa"/>
           </w:tcPr>
           <w:p>
             <w:pPr>
@@ -2528,7 +2522,7 @@
         </w:tc>
         <w:tc>
           <w:tcPr>
-            <w:tcW w:w="6558" w:type="dxa"/>
+            <w:tcW w:w="6472" w:type="dxa"/>
           </w:tcPr>
           <w:p>
             <w:pPr>
@@ -2570,7 +2564,7 @@
         <w:tc>
           <w:tcPr>
             <w:cnfStyle w:val="001000000000" w:firstRow="0" w:lastRow="0" w:firstColumn="1" w:lastColumn="0" w:oddVBand="0" w:evenVBand="0" w:oddHBand="0" w:evenHBand="0" w:firstRowFirstColumn="0" w:firstRowLastColumn="0" w:lastRowFirstColumn="0" w:lastRowLastColumn="0"/>
-            <w:tcW w:w="1926" w:type="dxa"/>
+            <w:tcW w:w="2012" w:type="dxa"/>
           </w:tcPr>
           <w:p>
             <w:pPr>
@@ -2591,7 +2585,7 @@
         </w:tc>
         <w:tc>
           <w:tcPr>
-            <w:tcW w:w="6558" w:type="dxa"/>
+            <w:tcW w:w="6472" w:type="dxa"/>
           </w:tcPr>
           <w:p>
             <w:pPr>
@@ -2647,7 +2641,7 @@
         <w:tc>
           <w:tcPr>
             <w:cnfStyle w:val="001000000000" w:firstRow="0" w:lastRow="0" w:firstColumn="1" w:lastColumn="0" w:oddVBand="0" w:evenVBand="0" w:oddHBand="0" w:evenHBand="0" w:firstRowFirstColumn="0" w:firstRowLastColumn="0" w:lastRowFirstColumn="0" w:lastRowLastColumn="0"/>
-            <w:tcW w:w="1926" w:type="dxa"/>
+            <w:tcW w:w="2012" w:type="dxa"/>
           </w:tcPr>
           <w:p>
             <w:pPr>
@@ -2668,7 +2662,7 @@
         </w:tc>
         <w:tc>
           <w:tcPr>
-            <w:tcW w:w="6558" w:type="dxa"/>
+            <w:tcW w:w="6472" w:type="dxa"/>
           </w:tcPr>
           <w:p>
             <w:pPr>
@@ -2731,7 +2725,7 @@
         <w:tc>
           <w:tcPr>
             <w:cnfStyle w:val="001000000000" w:firstRow="0" w:lastRow="0" w:firstColumn="1" w:lastColumn="0" w:oddVBand="0" w:evenVBand="0" w:oddHBand="0" w:evenHBand="0" w:firstRowFirstColumn="0" w:firstRowLastColumn="0" w:lastRowFirstColumn="0" w:lastRowLastColumn="0"/>
-            <w:tcW w:w="1926" w:type="dxa"/>
+            <w:tcW w:w="2012" w:type="dxa"/>
           </w:tcPr>
           <w:p>
             <w:pPr>
@@ -2752,7 +2746,7 @@
         </w:tc>
         <w:tc>
           <w:tcPr>
-            <w:tcW w:w="6558" w:type="dxa"/>
+            <w:tcW w:w="6472" w:type="dxa"/>
           </w:tcPr>
           <w:p>
             <w:pPr>
@@ -2798,6 +2792,53 @@
               <w:cnfStyle w:val="000000010000" w:firstRow="0" w:lastRow="0" w:firstColumn="0" w:lastColumn="0" w:oddVBand="0" w:evenVBand="0" w:oddHBand="0" w:evenHBand="1" w:firstRowFirstColumn="0" w:firstRowLastColumn="0" w:lastRowFirstColumn="0" w:lastRowLastColumn="0"/>
               <w:rPr>
                 <w:rFonts w:ascii="Baskerville Old Face" w:hAnsi="Baskerville Old Face"/>
+                <w:sz w:val="24"/>
+              </w:rPr>
+            </w:pPr>
+            <w:r>
+              <w:rPr>
+                <w:rFonts w:ascii="Baskerville Old Face" w:hAnsi="Baskerville Old Face"/>
+                <w:sz w:val="24"/>
+              </w:rPr>
+              <w:t xml:space="preserve">El usuario puede seleccionar entre las siguientes </w:t>
+            </w:r>
+            <w:r>
+              <w:rPr>
+                <w:rFonts w:ascii="Baskerville Old Face" w:hAnsi="Baskerville Old Face"/>
+                <w:sz w:val="24"/>
+              </w:rPr>
+              <w:t>actividades “Alta</w:t>
+            </w:r>
+            <w:r>
+              <w:rPr>
+                <w:rFonts w:ascii="Baskerville Old Face" w:hAnsi="Baskerville Old Face"/>
+                <w:sz w:val="24"/>
+              </w:rPr>
+              <w:t>”, “Buscar</w:t>
+            </w:r>
+            <w:r>
+              <w:rPr>
+                <w:rFonts w:ascii="Baskerville Old Face" w:hAnsi="Baskerville Old Face"/>
+                <w:sz w:val="24"/>
+              </w:rPr>
+              <w:t xml:space="preserve"> </w:t>
+            </w:r>
+            <w:bookmarkStart w:id="0" w:name="_GoBack"/>
+            <w:bookmarkEnd w:id="0"/>
+            <w:r>
+              <w:rPr>
+                <w:rFonts w:ascii="Baskerville Old Face" w:hAnsi="Baskerville Old Face"/>
+                <w:sz w:val="24"/>
+              </w:rPr>
+              <w:t>”</w:t>
+            </w:r>
+          </w:p>
+          <w:p>
+            <w:pPr>
+              <w:jc w:val="both"/>
+              <w:cnfStyle w:val="000000010000" w:firstRow="0" w:lastRow="0" w:firstColumn="0" w:lastColumn="0" w:oddVBand="0" w:evenVBand="0" w:oddHBand="0" w:evenHBand="1" w:firstRowFirstColumn="0" w:firstRowLastColumn="0" w:lastRowFirstColumn="0" w:lastRowLastColumn="0"/>
+              <w:rPr>
+                <w:rFonts w:ascii="Baskerville Old Face" w:hAnsi="Baskerville Old Face"/>
                 <w:i/>
                 <w:sz w:val="24"/>
               </w:rPr>
@@ -2807,7 +2848,35 @@
                 <w:rFonts w:ascii="Baskerville Old Face" w:hAnsi="Baskerville Old Face"/>
                 <w:sz w:val="24"/>
               </w:rPr>
-              <w:t>Si el usuario presiona “Agregar” se continua con el sub</w:t>
+              <w:t>Si el usuario presiona “</w:t>
+            </w:r>
+            <w:r>
+              <w:rPr>
+                <w:rFonts w:ascii="Baskerville Old Face" w:hAnsi="Baskerville Old Face"/>
+                <w:sz w:val="24"/>
+              </w:rPr>
+              <w:t>Nuevo Docente</w:t>
+            </w:r>
+            <w:r>
+              <w:rPr>
+                <w:rFonts w:ascii="Baskerville Old Face" w:hAnsi="Baskerville Old Face"/>
+                <w:sz w:val="24"/>
+              </w:rPr>
+              <w:t>”</w:t>
+            </w:r>
+            <w:r>
+              <w:rPr>
+                <w:rFonts w:ascii="Baskerville Old Face" w:hAnsi="Baskerville Old Face"/>
+                <w:sz w:val="24"/>
+              </w:rPr>
+              <w:t xml:space="preserve"> </w:t>
+            </w:r>
+            <w:r>
+              <w:rPr>
+                <w:rFonts w:ascii="Baskerville Old Face" w:hAnsi="Baskerville Old Face"/>
+                <w:sz w:val="24"/>
+              </w:rPr>
+              <w:t>se continua con el sub</w:t>
             </w:r>
             <w:r>
               <w:rPr>
@@ -2829,7 +2898,15 @@
                 <w:i/>
                 <w:sz w:val="24"/>
               </w:rPr>
-              <w:t xml:space="preserve">Alta de </w:t>
+              <w:t>Agregar</w:t>
+            </w:r>
+            <w:r>
+              <w:rPr>
+                <w:rFonts w:ascii="Baskerville Old Face" w:hAnsi="Baskerville Old Face"/>
+                <w:i/>
+                <w:sz w:val="24"/>
+              </w:rPr>
+              <w:t xml:space="preserve">  </w:t>
             </w:r>
             <w:r>
               <w:rPr>
@@ -2932,7 +3009,7 @@
         <w:tc>
           <w:tcPr>
             <w:cnfStyle w:val="001000000000" w:firstRow="0" w:lastRow="0" w:firstColumn="1" w:lastColumn="0" w:oddVBand="0" w:evenVBand="0" w:oddHBand="0" w:evenHBand="0" w:firstRowFirstColumn="0" w:firstRowLastColumn="0" w:lastRowFirstColumn="0" w:lastRowLastColumn="0"/>
-            <w:tcW w:w="1926" w:type="dxa"/>
+            <w:tcW w:w="2012" w:type="dxa"/>
           </w:tcPr>
           <w:p>
             <w:pPr>
@@ -2953,7 +3030,7 @@
         </w:tc>
         <w:tc>
           <w:tcPr>
-            <w:tcW w:w="6558" w:type="dxa"/>
+            <w:tcW w:w="6472" w:type="dxa"/>
           </w:tcPr>
           <w:p>
             <w:pPr>
@@ -2969,7 +3046,19 @@
               <w:rPr>
                 <w:lang w:val="es-ES"/>
               </w:rPr>
-              <w:t xml:space="preserve">S-1 Alta de </w:t>
+              <w:t xml:space="preserve">S-1 </w:t>
+            </w:r>
+            <w:r>
+              <w:rPr>
+                <w:lang w:val="es-ES"/>
+              </w:rPr>
+              <w:t>Agregar</w:t>
+            </w:r>
+            <w:r>
+              <w:rPr>
+                <w:lang w:val="es-ES"/>
+              </w:rPr>
+              <w:t xml:space="preserve"> </w:t>
             </w:r>
             <w:r>
               <w:rPr>
@@ -3001,7 +3090,7 @@
                 <w:rFonts w:ascii="Baskerville Old Face" w:hAnsi="Baskerville Old Face"/>
                 <w:sz w:val="24"/>
               </w:rPr>
-              <w:t>Alta</w:t>
+              <w:t>Agregar</w:t>
             </w:r>
             <w:r>
               <w:rPr>
@@ -3036,7 +3125,21 @@
                 <w:rFonts w:ascii="Baskerville Old Face" w:hAnsi="Baskerville Old Face"/>
                 <w:sz w:val="24"/>
               </w:rPr>
-              <w:t>Nombre completo,</w:t>
+              <w:t>Nombre</w:t>
+            </w:r>
+            <w:r>
+              <w:rPr>
+                <w:rFonts w:ascii="Baskerville Old Face" w:hAnsi="Baskerville Old Face"/>
+                <w:sz w:val="24"/>
+              </w:rPr>
+              <w:t>, Apellido</w:t>
+            </w:r>
+            <w:r>
+              <w:rPr>
+                <w:rFonts w:ascii="Baskerville Old Face" w:hAnsi="Baskerville Old Face"/>
+                <w:sz w:val="24"/>
+              </w:rPr>
+              <w:t>,</w:t>
             </w:r>
             <w:r>
               <w:rPr>
@@ -3057,17 +3160,22 @@
                 <w:rFonts w:ascii="Baskerville Old Face" w:hAnsi="Baskerville Old Face"/>
                 <w:sz w:val="24"/>
               </w:rPr>
-              <w:t xml:space="preserve">Categoría, </w:t>
-            </w:r>
-            <w:proofErr w:type="spellStart"/>
-            <w:r>
-              <w:rPr>
-                <w:rFonts w:ascii="Baskerville Old Face" w:hAnsi="Baskerville Old Face"/>
-                <w:sz w:val="24"/>
-              </w:rPr>
-              <w:t>Dni</w:t>
-            </w:r>
-            <w:proofErr w:type="spellEnd"/>
+              <w:t>Categoría, Dni,</w:t>
+            </w:r>
+            <w:r>
+              <w:rPr>
+                <w:rFonts w:ascii="Baskerville Old Face" w:hAnsi="Baskerville Old Face"/>
+                <w:sz w:val="24"/>
+              </w:rPr>
+              <w:t xml:space="preserve"> un desplegable </w:t>
+            </w:r>
+            <w:r>
+              <w:rPr>
+                <w:rFonts w:ascii="Baskerville Old Face" w:hAnsi="Baskerville Old Face"/>
+                <w:sz w:val="24"/>
+              </w:rPr>
+              <w:t>donde se seleccionan los tipos de Cargo</w:t>
+            </w:r>
             <w:r>
               <w:rPr>
                 <w:rFonts w:ascii="Baskerville Old Face" w:hAnsi="Baskerville Old Face"/>
@@ -3080,6 +3188,13 @@
                 <w:rFonts w:ascii="Baskerville Old Face" w:hAnsi="Baskerville Old Face"/>
                 <w:sz w:val="24"/>
               </w:rPr>
+              <w:t xml:space="preserve"> un desplegable donde se seleccionan los distintos</w:t>
+            </w:r>
+            <w:r>
+              <w:rPr>
+                <w:rFonts w:ascii="Baskerville Old Face" w:hAnsi="Baskerville Old Face"/>
+                <w:sz w:val="24"/>
+              </w:rPr>
               <w:t xml:space="preserve"> </w:t>
             </w:r>
             <w:r>
@@ -3087,21 +3202,28 @@
                 <w:rFonts w:ascii="Baskerville Old Face" w:hAnsi="Baskerville Old Face"/>
                 <w:sz w:val="24"/>
               </w:rPr>
-              <w:t>Cargo</w:t>
-            </w:r>
-            <w:r>
-              <w:rPr>
-                <w:rFonts w:ascii="Baskerville Old Face" w:hAnsi="Baskerville Old Face"/>
-                <w:sz w:val="24"/>
-              </w:rPr>
-              <w:t xml:space="preserve">, </w:t>
-            </w:r>
-            <w:r>
-              <w:rPr>
-                <w:rFonts w:ascii="Baskerville Old Face" w:hAnsi="Baskerville Old Face"/>
-                <w:sz w:val="24"/>
-              </w:rPr>
-              <w:t xml:space="preserve"> </w:t>
+              <w:t>D</w:t>
+            </w:r>
+            <w:r>
+              <w:rPr>
+                <w:rFonts w:ascii="Baskerville Old Face" w:hAnsi="Baskerville Old Face"/>
+                <w:sz w:val="24"/>
+              </w:rPr>
+              <w:t>epartamento</w:t>
+            </w:r>
+            <w:r>
+              <w:rPr>
+                <w:rFonts w:ascii="Baskerville Old Face" w:hAnsi="Baskerville Old Face"/>
+                <w:sz w:val="24"/>
+              </w:rPr>
+              <w:t>s</w:t>
+            </w:r>
+            <w:r>
+              <w:rPr>
+                <w:rFonts w:ascii="Baskerville Old Face" w:hAnsi="Baskerville Old Face"/>
+                <w:sz w:val="24"/>
+              </w:rPr>
+              <w:t>.</w:t>
             </w:r>
           </w:p>
           <w:p>
@@ -3115,13 +3237,6 @@
                 <w:sz w:val="24"/>
               </w:rPr>
             </w:pPr>
-            <w:r>
-              <w:rPr>
-                <w:rFonts w:ascii="Baskerville Old Face" w:hAnsi="Baskerville Old Face"/>
-                <w:sz w:val="24"/>
-              </w:rPr>
-              <w:t>El sistema solicita al usuario que ingrese los datos.</w:t>
-            </w:r>
           </w:p>
           <w:p>
             <w:pPr>
@@ -3139,14 +3254,7 @@
                 <w:rFonts w:ascii="Baskerville Old Face" w:hAnsi="Baskerville Old Face"/>
                 <w:sz w:val="24"/>
               </w:rPr>
-              <w:t>El usuario ingresa los datos solicitados por el sistema</w:t>
-            </w:r>
-            <w:r>
-              <w:rPr>
-                <w:rFonts w:ascii="Baskerville Old Face" w:hAnsi="Baskerville Old Face"/>
-                <w:sz w:val="24"/>
-              </w:rPr>
-              <w:t>.</w:t>
+              <w:t>El sistema solicita al usuario que ingrese los datos.</w:t>
             </w:r>
           </w:p>
           <w:p>
@@ -3165,35 +3273,21 @@
                 <w:rFonts w:ascii="Baskerville Old Face" w:hAnsi="Baskerville Old Face"/>
                 <w:sz w:val="24"/>
               </w:rPr>
-              <w:t>El usuario selecciona “Alta</w:t>
-            </w:r>
-            <w:r>
-              <w:rPr>
-                <w:rFonts w:ascii="Baskerville Old Face" w:hAnsi="Baskerville Old Face"/>
-                <w:sz w:val="24"/>
-              </w:rPr>
-              <w:t>” (</w:t>
-            </w:r>
-            <w:r>
-              <w:rPr>
-                <w:rFonts w:ascii="Baskerville Old Face" w:hAnsi="Baskerville Old Face"/>
-                <w:sz w:val="24"/>
-              </w:rPr>
-              <w:t>E1</w:t>
-            </w:r>
-            <w:r>
-              <w:rPr>
-                <w:rFonts w:ascii="Baskerville Old Face" w:hAnsi="Baskerville Old Face"/>
-                <w:sz w:val="24"/>
-              </w:rPr>
-              <w:t>) (</w:t>
-            </w:r>
-            <w:r>
-              <w:rPr>
-                <w:rFonts w:ascii="Baskerville Old Face" w:hAnsi="Baskerville Old Face"/>
-                <w:sz w:val="24"/>
-              </w:rPr>
-              <w:t>E2)</w:t>
+              <w:t xml:space="preserve">El usuario ingresa </w:t>
+            </w:r>
+            <w:r>
+              <w:rPr>
+                <w:rFonts w:ascii="Baskerville Old Face" w:hAnsi="Baskerville Old Face"/>
+                <w:sz w:val="24"/>
+              </w:rPr>
+              <w:t xml:space="preserve">e selecciona </w:t>
+            </w:r>
+            <w:r>
+              <w:rPr>
+                <w:rFonts w:ascii="Baskerville Old Face" w:hAnsi="Baskerville Old Face"/>
+                <w:sz w:val="24"/>
+              </w:rPr>
+              <w:t>los datos solicitados por el sistema</w:t>
             </w:r>
             <w:r>
               <w:rPr>
@@ -3211,6 +3305,67 @@
               <w:cnfStyle w:val="000000100000" w:firstRow="0" w:lastRow="0" w:firstColumn="0" w:lastColumn="0" w:oddVBand="0" w:evenVBand="0" w:oddHBand="1" w:evenHBand="0" w:firstRowFirstColumn="0" w:firstRowLastColumn="0" w:lastRowFirstColumn="0" w:lastRowLastColumn="0"/>
               <w:rPr>
                 <w:rFonts w:ascii="Baskerville Old Face" w:hAnsi="Baskerville Old Face"/>
+                <w:sz w:val="24"/>
+              </w:rPr>
+            </w:pPr>
+            <w:r>
+              <w:rPr>
+                <w:rFonts w:ascii="Baskerville Old Face" w:hAnsi="Baskerville Old Face"/>
+                <w:sz w:val="24"/>
+              </w:rPr>
+              <w:t>El usuario selecciona “</w:t>
+            </w:r>
+            <w:r>
+              <w:rPr>
+                <w:rFonts w:ascii="Baskerville Old Face" w:hAnsi="Baskerville Old Face"/>
+                <w:sz w:val="24"/>
+              </w:rPr>
+              <w:t>Guardar Docente</w:t>
+            </w:r>
+            <w:r>
+              <w:rPr>
+                <w:rFonts w:ascii="Baskerville Old Face" w:hAnsi="Baskerville Old Face"/>
+                <w:sz w:val="24"/>
+              </w:rPr>
+              <w:t>” (</w:t>
+            </w:r>
+            <w:r>
+              <w:rPr>
+                <w:rFonts w:ascii="Baskerville Old Face" w:hAnsi="Baskerville Old Face"/>
+                <w:sz w:val="24"/>
+              </w:rPr>
+              <w:t>E1</w:t>
+            </w:r>
+            <w:r>
+              <w:rPr>
+                <w:rFonts w:ascii="Baskerville Old Face" w:hAnsi="Baskerville Old Face"/>
+                <w:sz w:val="24"/>
+              </w:rPr>
+              <w:t>) (</w:t>
+            </w:r>
+            <w:r>
+              <w:rPr>
+                <w:rFonts w:ascii="Baskerville Old Face" w:hAnsi="Baskerville Old Face"/>
+                <w:sz w:val="24"/>
+              </w:rPr>
+              <w:t>E2)</w:t>
+            </w:r>
+            <w:r>
+              <w:rPr>
+                <w:rFonts w:ascii="Baskerville Old Face" w:hAnsi="Baskerville Old Face"/>
+                <w:sz w:val="24"/>
+              </w:rPr>
+              <w:t>.</w:t>
+            </w:r>
+          </w:p>
+          <w:p>
+            <w:pPr>
+              <w:spacing w:line="240" w:lineRule="auto"/>
+              <w:contextualSpacing/>
+              <w:jc w:val="both"/>
+              <w:cnfStyle w:val="000000100000" w:firstRow="0" w:lastRow="0" w:firstColumn="0" w:lastColumn="0" w:oddVBand="0" w:evenVBand="0" w:oddHBand="1" w:evenHBand="0" w:firstRowFirstColumn="0" w:firstRowLastColumn="0" w:lastRowFirstColumn="0" w:lastRowLastColumn="0"/>
+              <w:rPr>
+                <w:rFonts w:ascii="Baskerville Old Face" w:hAnsi="Baskerville Old Face"/>
                 <w:i/>
                 <w:sz w:val="24"/>
               </w:rPr>
@@ -3220,6 +3375,7 @@
                 <w:rFonts w:ascii="Baskerville Old Face" w:hAnsi="Baskerville Old Face"/>
                 <w:sz w:val="24"/>
               </w:rPr>
+              <w:lastRenderedPageBreak/>
               <w:t>El sistema</w:t>
             </w:r>
             <w:r>
@@ -3267,7 +3423,7 @@
         <w:tc>
           <w:tcPr>
             <w:cnfStyle w:val="001000000000" w:firstRow="0" w:lastRow="0" w:firstColumn="1" w:lastColumn="0" w:oddVBand="0" w:evenVBand="0" w:oddHBand="0" w:evenHBand="0" w:firstRowFirstColumn="0" w:firstRowLastColumn="0" w:lastRowFirstColumn="0" w:lastRowLastColumn="0"/>
-            <w:tcW w:w="1926" w:type="dxa"/>
+            <w:tcW w:w="2012" w:type="dxa"/>
           </w:tcPr>
           <w:p>
             <w:pPr>
@@ -3282,13 +3438,14 @@
               <w:rPr>
                 <w:lang w:val="es-ES"/>
               </w:rPr>
+              <w:lastRenderedPageBreak/>
               <w:t>SubFlujo</w:t>
             </w:r>
           </w:p>
         </w:tc>
         <w:tc>
           <w:tcPr>
-            <w:tcW w:w="6558" w:type="dxa"/>
+            <w:tcW w:w="6472" w:type="dxa"/>
           </w:tcPr>
           <w:p>
             <w:pPr>
@@ -3409,7 +3566,6 @@
                 <w:rFonts w:ascii="Baskerville Old Face" w:hAnsi="Baskerville Old Face"/>
                 <w:sz w:val="24"/>
               </w:rPr>
-              <w:lastRenderedPageBreak/>
               <w:t>El usuario ingresa Buscar</w:t>
             </w:r>
             <w:r>
@@ -3518,7 +3674,7 @@
         <w:tc>
           <w:tcPr>
             <w:cnfStyle w:val="001000000000" w:firstRow="0" w:lastRow="0" w:firstColumn="1" w:lastColumn="0" w:oddVBand="0" w:evenVBand="0" w:oddHBand="0" w:evenHBand="0" w:firstRowFirstColumn="0" w:firstRowLastColumn="0" w:lastRowFirstColumn="0" w:lastRowLastColumn="0"/>
-            <w:tcW w:w="1926" w:type="dxa"/>
+            <w:tcW w:w="2012" w:type="dxa"/>
           </w:tcPr>
           <w:p>
             <w:pPr>
@@ -3533,14 +3689,13 @@
               <w:rPr>
                 <w:lang w:val="es-ES"/>
               </w:rPr>
-              <w:lastRenderedPageBreak/>
               <w:t>SubFlujo</w:t>
             </w:r>
           </w:p>
         </w:tc>
         <w:tc>
           <w:tcPr>
-            <w:tcW w:w="6558" w:type="dxa"/>
+            <w:tcW w:w="6472" w:type="dxa"/>
           </w:tcPr>
           <w:p>
             <w:pPr>
@@ -3656,6 +3811,27 @@
                 <w:rFonts w:ascii="Baskerville Old Face" w:hAnsi="Baskerville Old Face"/>
                 <w:sz w:val="24"/>
               </w:rPr>
+              <w:t>, departamento</w:t>
+            </w:r>
+            <w:r>
+              <w:rPr>
+                <w:rFonts w:ascii="Baskerville Old Face" w:hAnsi="Baskerville Old Face"/>
+                <w:sz w:val="24"/>
+              </w:rPr>
+              <w:t>, email</w:t>
+            </w:r>
+            <w:r>
+              <w:rPr>
+                <w:rFonts w:ascii="Baskerville Old Face" w:hAnsi="Baskerville Old Face"/>
+                <w:sz w:val="24"/>
+              </w:rPr>
+              <w:t xml:space="preserve"> </w:t>
+            </w:r>
+            <w:r>
+              <w:rPr>
+                <w:rFonts w:ascii="Baskerville Old Face" w:hAnsi="Baskerville Old Face"/>
+                <w:sz w:val="24"/>
+              </w:rPr>
               <w:t>.</w:t>
             </w:r>
             <w:r>
@@ -3687,7 +3863,21 @@
                 <w:rFonts w:ascii="Baskerville Old Face" w:hAnsi="Baskerville Old Face"/>
                 <w:sz w:val="24"/>
               </w:rPr>
-              <w:t>Si el usuario presiona uno de los campos se continua en el subflujo “</w:t>
+              <w:t xml:space="preserve">Si el usuario presiona </w:t>
+            </w:r>
+            <w:r>
+              <w:rPr>
+                <w:rFonts w:ascii="Baskerville Old Face" w:hAnsi="Baskerville Old Face"/>
+                <w:sz w:val="24"/>
+              </w:rPr>
+              <w:t xml:space="preserve">el botón modificar </w:t>
+            </w:r>
+            <w:r>
+              <w:rPr>
+                <w:rFonts w:ascii="Baskerville Old Face" w:hAnsi="Baskerville Old Face"/>
+                <w:sz w:val="24"/>
+              </w:rPr>
+              <w:t>se continua en el subflujo “</w:t>
             </w:r>
             <w:r>
               <w:rPr>
@@ -3817,7 +4007,7 @@
         <w:tc>
           <w:tcPr>
             <w:cnfStyle w:val="001000000000" w:firstRow="0" w:lastRow="0" w:firstColumn="1" w:lastColumn="0" w:oddVBand="0" w:evenVBand="0" w:oddHBand="0" w:evenHBand="0" w:firstRowFirstColumn="0" w:firstRowLastColumn="0" w:lastRowFirstColumn="0" w:lastRowLastColumn="0"/>
-            <w:tcW w:w="1926" w:type="dxa"/>
+            <w:tcW w:w="2012" w:type="dxa"/>
           </w:tcPr>
           <w:p>
             <w:pPr>
@@ -3838,7 +4028,7 @@
         </w:tc>
         <w:tc>
           <w:tcPr>
-            <w:tcW w:w="6558" w:type="dxa"/>
+            <w:tcW w:w="6472" w:type="dxa"/>
           </w:tcPr>
           <w:p>
             <w:pPr>
@@ -3914,6 +4104,62 @@
               </w:rPr>
               <w:t xml:space="preserve">; </w:t>
             </w:r>
+            <w:r>
+              <w:rPr>
+                <w:rFonts w:ascii="Baskerville Old Face" w:hAnsi="Baskerville Old Face"/>
+                <w:sz w:val="24"/>
+              </w:rPr>
+              <w:t>“</w:t>
+            </w:r>
+            <w:r>
+              <w:rPr>
+                <w:rFonts w:ascii="Baskerville Old Face" w:hAnsi="Baskerville Old Face"/>
+                <w:sz w:val="24"/>
+              </w:rPr>
+              <w:t>Email”;</w:t>
+            </w:r>
+            <w:r>
+              <w:rPr>
+                <w:rFonts w:ascii="Baskerville Old Face" w:hAnsi="Baskerville Old Face"/>
+                <w:sz w:val="24"/>
+              </w:rPr>
+              <w:t xml:space="preserve"> </w:t>
+            </w:r>
+            <w:r>
+              <w:rPr>
+                <w:rFonts w:ascii="Baskerville Old Face" w:hAnsi="Baskerville Old Face"/>
+                <w:sz w:val="24"/>
+              </w:rPr>
+              <w:t>”</w:t>
+            </w:r>
+            <w:r>
+              <w:rPr>
+                <w:rFonts w:ascii="Baskerville Old Face" w:hAnsi="Baskerville Old Face"/>
+                <w:sz w:val="24"/>
+              </w:rPr>
+              <w:t>Categoría</w:t>
+            </w:r>
+            <w:r>
+              <w:rPr>
+                <w:rFonts w:ascii="Baskerville Old Face" w:hAnsi="Baskerville Old Face"/>
+                <w:sz w:val="24"/>
+              </w:rPr>
+              <w:t>”;</w:t>
+            </w:r>
+            <w:r>
+              <w:rPr>
+                <w:rFonts w:ascii="Baskerville Old Face" w:hAnsi="Baskerville Old Face"/>
+                <w:sz w:val="24"/>
+              </w:rPr>
+              <w:t xml:space="preserve"> </w:t>
+            </w:r>
+            <w:r>
+              <w:rPr>
+                <w:rFonts w:ascii="Baskerville Old Face" w:hAnsi="Baskerville Old Face"/>
+                <w:sz w:val="24"/>
+              </w:rPr>
+              <w:t>”Departamento”;</w:t>
+            </w:r>
           </w:p>
           <w:p>
             <w:pPr>
@@ -3930,146 +4176,53 @@
                 <w:rFonts w:ascii="Baskerville Old Face" w:hAnsi="Baskerville Old Face"/>
                 <w:sz w:val="24"/>
               </w:rPr>
-              <w:t>Si el usuario selecciona “</w:t>
-            </w:r>
-            <w:r>
-              <w:rPr>
-                <w:rFonts w:ascii="Baskerville Old Face" w:hAnsi="Baskerville Old Face"/>
-                <w:sz w:val="24"/>
-              </w:rPr>
-              <w:t>Nombre Completo</w:t>
-            </w:r>
-            <w:r>
-              <w:rPr>
-                <w:rFonts w:ascii="Baskerville Old Face" w:hAnsi="Baskerville Old Face"/>
-                <w:sz w:val="24"/>
-              </w:rPr>
-              <w:t xml:space="preserve">” el sistema habilitara el campo para </w:t>
-            </w:r>
-            <w:r>
-              <w:rPr>
-                <w:rFonts w:ascii="Baskerville Old Face" w:hAnsi="Baskerville Old Face"/>
-                <w:sz w:val="24"/>
-              </w:rPr>
-              <w:t>su modificación</w:t>
-            </w:r>
-            <w:r>
-              <w:rPr>
-                <w:rFonts w:ascii="Baskerville Old Face" w:hAnsi="Baskerville Old Face"/>
-                <w:sz w:val="24"/>
-              </w:rPr>
-              <w:t xml:space="preserve">. </w:t>
-            </w:r>
-          </w:p>
-          <w:p>
-            <w:pPr>
-              <w:ind w:left="0" w:firstLine="0"/>
-              <w:jc w:val="both"/>
-              <w:cnfStyle w:val="000000010000" w:firstRow="0" w:lastRow="0" w:firstColumn="0" w:lastColumn="0" w:oddVBand="0" w:evenVBand="0" w:oddHBand="0" w:evenHBand="1" w:firstRowFirstColumn="0" w:firstRowLastColumn="0" w:lastRowFirstColumn="0" w:lastRowLastColumn="0"/>
-              <w:rPr>
-                <w:rFonts w:ascii="Baskerville Old Face" w:hAnsi="Baskerville Old Face"/>
-                <w:sz w:val="24"/>
-              </w:rPr>
-            </w:pPr>
-            <w:r>
-              <w:rPr>
-                <w:rFonts w:ascii="Baskerville Old Face" w:hAnsi="Baskerville Old Face"/>
-                <w:sz w:val="24"/>
-              </w:rPr>
-              <w:t>Si el usuario selecciona “</w:t>
-            </w:r>
-            <w:r>
-              <w:rPr>
-                <w:rFonts w:ascii="Baskerville Old Face" w:hAnsi="Baskerville Old Face"/>
-                <w:sz w:val="24"/>
-              </w:rPr>
-              <w:t>Dni</w:t>
-            </w:r>
-            <w:r>
-              <w:rPr>
-                <w:rFonts w:ascii="Baskerville Old Face" w:hAnsi="Baskerville Old Face"/>
-                <w:sz w:val="24"/>
-              </w:rPr>
-              <w:t xml:space="preserve">” el sistema habilitara el campo para </w:t>
-            </w:r>
-            <w:r>
-              <w:rPr>
-                <w:rFonts w:ascii="Baskerville Old Face" w:hAnsi="Baskerville Old Face"/>
-                <w:sz w:val="24"/>
-              </w:rPr>
-              <w:t>su modificació</w:t>
-            </w:r>
-            <w:r>
-              <w:rPr>
-                <w:rFonts w:ascii="Baskerville Old Face" w:hAnsi="Baskerville Old Face"/>
-                <w:sz w:val="24"/>
-              </w:rPr>
-              <w:t>n</w:t>
-            </w:r>
-            <w:r>
-              <w:rPr>
-                <w:rFonts w:ascii="Baskerville Old Face" w:hAnsi="Baskerville Old Face"/>
-                <w:sz w:val="24"/>
-              </w:rPr>
-              <w:t xml:space="preserve">. </w:t>
-            </w:r>
-          </w:p>
-          <w:p>
-            <w:pPr>
-              <w:ind w:left="0" w:firstLine="0"/>
-              <w:jc w:val="both"/>
-              <w:cnfStyle w:val="000000010000" w:firstRow="0" w:lastRow="0" w:firstColumn="0" w:lastColumn="0" w:oddVBand="0" w:evenVBand="0" w:oddHBand="0" w:evenHBand="1" w:firstRowFirstColumn="0" w:firstRowLastColumn="0" w:lastRowFirstColumn="0" w:lastRowLastColumn="0"/>
-              <w:rPr>
-                <w:rFonts w:ascii="Baskerville Old Face" w:hAnsi="Baskerville Old Face"/>
-                <w:sz w:val="24"/>
-              </w:rPr>
-            </w:pPr>
-            <w:r>
-              <w:rPr>
-                <w:rFonts w:ascii="Baskerville Old Face" w:hAnsi="Baskerville Old Face"/>
-                <w:sz w:val="24"/>
-              </w:rPr>
-              <w:t>Si el usuario selecciona “</w:t>
-            </w:r>
-            <w:r>
-              <w:rPr>
-                <w:rFonts w:ascii="Baskerville Old Face" w:hAnsi="Baskerville Old Face"/>
-                <w:sz w:val="24"/>
-              </w:rPr>
-              <w:t>Cargo</w:t>
-            </w:r>
-            <w:r>
-              <w:rPr>
-                <w:rFonts w:ascii="Baskerville Old Face" w:hAnsi="Baskerville Old Face"/>
-                <w:sz w:val="24"/>
-              </w:rPr>
-              <w:t>” el sistema habi</w:t>
-            </w:r>
-            <w:r>
-              <w:rPr>
-                <w:rFonts w:ascii="Baskerville Old Face" w:hAnsi="Baskerville Old Face"/>
-                <w:sz w:val="24"/>
-              </w:rPr>
-              <w:t>litara el campo para su modificación</w:t>
-            </w:r>
-            <w:r>
-              <w:rPr>
-                <w:rFonts w:ascii="Baskerville Old Face" w:hAnsi="Baskerville Old Face"/>
-                <w:sz w:val="24"/>
-              </w:rPr>
-              <w:t xml:space="preserve">. </w:t>
-            </w:r>
-          </w:p>
-          <w:p>
-            <w:pPr>
-              <w:ind w:left="0" w:firstLine="0"/>
-              <w:jc w:val="both"/>
-              <w:cnfStyle w:val="000000010000" w:firstRow="0" w:lastRow="0" w:firstColumn="0" w:lastColumn="0" w:oddVBand="0" w:evenVBand="0" w:oddHBand="0" w:evenHBand="1" w:firstRowFirstColumn="0" w:firstRowLastColumn="0" w:lastRowFirstColumn="0" w:lastRowLastColumn="0"/>
-              <w:rPr>
-                <w:rFonts w:ascii="Baskerville Old Face" w:hAnsi="Baskerville Old Face"/>
-                <w:sz w:val="24"/>
-              </w:rPr>
-            </w:pPr>
+              <w:t xml:space="preserve">Si el usuario selecciona </w:t>
+            </w:r>
+            <w:r>
+              <w:rPr>
+                <w:rFonts w:ascii="Baskerville Old Face" w:hAnsi="Baskerville Old Face"/>
+                <w:sz w:val="24"/>
+              </w:rPr>
+              <w:t xml:space="preserve">“actualizar”  el sistema procesa la </w:t>
+            </w:r>
+            <w:r>
+              <w:rPr>
+                <w:rFonts w:ascii="Baskerville Old Face" w:hAnsi="Baskerville Old Face"/>
+                <w:sz w:val="24"/>
+              </w:rPr>
+              <w:t>información</w:t>
+            </w:r>
+            <w:r>
+              <w:rPr>
+                <w:rFonts w:ascii="Baskerville Old Face" w:hAnsi="Baskerville Old Face"/>
+                <w:sz w:val="24"/>
+              </w:rPr>
+              <w:t xml:space="preserve"> ingresada. Se continua con el </w:t>
+            </w:r>
+            <w:proofErr w:type="spellStart"/>
+            <w:r>
+              <w:rPr>
+                <w:rFonts w:ascii="Baskerville Old Face" w:hAnsi="Baskerville Old Face"/>
+                <w:sz w:val="24"/>
+              </w:rPr>
+              <w:t>SubFlujo</w:t>
+            </w:r>
+            <w:proofErr w:type="spellEnd"/>
+            <w:r>
+              <w:rPr>
+                <w:rFonts w:ascii="Baskerville Old Face" w:hAnsi="Baskerville Old Face"/>
+                <w:sz w:val="24"/>
+              </w:rPr>
+              <w:t xml:space="preserve"> “</w:t>
+            </w:r>
+            <w:r>
+              <w:rPr>
+                <w:rFonts w:ascii="Baskerville Old Face" w:hAnsi="Baskerville Old Face"/>
+                <w:i/>
+                <w:sz w:val="24"/>
+              </w:rPr>
+              <w:t>Devolver Docente (S-3)”</w:t>
+            </w:r>
           </w:p>
         </w:tc>
       </w:tr>
@@ -4080,7 +4233,7 @@
         <w:tc>
           <w:tcPr>
             <w:cnfStyle w:val="001000000000" w:firstRow="0" w:lastRow="0" w:firstColumn="1" w:lastColumn="0" w:oddVBand="0" w:evenVBand="0" w:oddHBand="0" w:evenHBand="0" w:firstRowFirstColumn="0" w:firstRowLastColumn="0" w:lastRowFirstColumn="0" w:lastRowLastColumn="0"/>
-            <w:tcW w:w="1926" w:type="dxa"/>
+            <w:tcW w:w="2012" w:type="dxa"/>
           </w:tcPr>
           <w:p>
             <w:pPr>
@@ -4101,7 +4254,7 @@
         </w:tc>
         <w:tc>
           <w:tcPr>
-            <w:tcW w:w="6558" w:type="dxa"/>
+            <w:tcW w:w="6472" w:type="dxa"/>
           </w:tcPr>
           <w:p>
             <w:pPr>
@@ -4236,7 +4389,7 @@
         <w:tc>
           <w:tcPr>
             <w:cnfStyle w:val="001000000000" w:firstRow="0" w:lastRow="0" w:firstColumn="1" w:lastColumn="0" w:oddVBand="0" w:evenVBand="0" w:oddHBand="0" w:evenHBand="0" w:firstRowFirstColumn="0" w:firstRowLastColumn="0" w:lastRowFirstColumn="0" w:lastRowLastColumn="0"/>
-            <w:tcW w:w="1926" w:type="dxa"/>
+            <w:tcW w:w="2012" w:type="dxa"/>
           </w:tcPr>
           <w:p>
             <w:pPr>
@@ -4257,7 +4410,7 @@
         </w:tc>
         <w:tc>
           <w:tcPr>
-            <w:tcW w:w="6558" w:type="dxa"/>
+            <w:tcW w:w="6472" w:type="dxa"/>
           </w:tcPr>
           <w:p>
             <w:pPr>
@@ -4386,6 +4539,15 @@
     </w:p>
     <w:p>
       <w:pPr>
+        <w:ind w:left="0" w:firstLine="0"/>
+        <w:jc w:val="both"/>
+        <w:rPr>
+          <w:rFonts w:ascii="Baskerville Old Face" w:hAnsi="Baskerville Old Face"/>
+        </w:rPr>
+      </w:pPr>
+    </w:p>
+    <w:p>
+      <w:pPr>
         <w:pStyle w:val="PSI-Ttulo1"/>
         <w:framePr w:wrap="around"/>
         <w:jc w:val="both"/>
@@ -4393,200 +4555,23 @@
           <w:lang w:val="es-ES"/>
         </w:rPr>
       </w:pPr>
-      <w:bookmarkStart w:id="0" w:name="_Toc228206475"/>
-      <w:bookmarkStart w:id="1" w:name="_Toc234686580"/>
-      <w:bookmarkStart w:id="2" w:name="_Toc258856776"/>
+      <w:bookmarkStart w:id="1" w:name="_Toc228206475"/>
+      <w:bookmarkStart w:id="2" w:name="_Toc234686580"/>
+      <w:bookmarkStart w:id="3" w:name="_Toc258856776"/>
+    </w:p>
+    <w:bookmarkEnd w:id="1"/>
+    <w:bookmarkEnd w:id="2"/>
+    <w:bookmarkEnd w:id="3"/>
+    <w:p>
+      <w:pPr>
+        <w:pStyle w:val="PSI-Comentario"/>
+        <w:rPr>
+          <w:lang w:val="es-ES"/>
+        </w:rPr>
+      </w:pPr>
     </w:p>
     <w:p>
       <w:pPr>
-        <w:pStyle w:val="PSI-Ttulo1"/>
-        <w:framePr w:wrap="around"/>
-        <w:jc w:val="both"/>
-        <w:rPr>
-          <w:lang w:val="es-ES"/>
-        </w:rPr>
-      </w:pPr>
-      <w:bookmarkStart w:id="3" w:name="_Toc228206479"/>
-      <w:bookmarkStart w:id="4" w:name="_Toc234686584"/>
-      <w:bookmarkStart w:id="5" w:name="_Toc258856780"/>
-      <w:bookmarkEnd w:id="0"/>
-      <w:bookmarkEnd w:id="1"/>
-      <w:bookmarkEnd w:id="2"/>
-      <w:proofErr w:type="spellStart"/>
-      <w:r>
-        <w:rPr>
-          <w:lang w:val="es-ES"/>
-        </w:rPr>
-        <w:t>Poscondiciones</w:t>
-      </w:r>
-      <w:bookmarkEnd w:id="3"/>
-      <w:bookmarkEnd w:id="4"/>
-      <w:bookmarkEnd w:id="5"/>
-      <w:proofErr w:type="spellEnd"/>
-      <w:r>
-        <w:rPr>
-          <w:lang w:val="es-ES"/>
-        </w:rPr>
-        <w:t xml:space="preserve"> </w:t>
-      </w:r>
-    </w:p>
-    <w:p>
-      <w:pPr>
-        <w:pStyle w:val="PSI-Comentario"/>
-        <w:rPr>
-          <w:lang w:val="es-ES"/>
-        </w:rPr>
-      </w:pPr>
-      <w:r>
-        <w:rPr>
-          <w:lang w:val="es-ES"/>
-        </w:rPr>
-        <w:t>[Efectos que de forma inmediata tiene la realización del Caso de Uso sobre el estado del sistema]</w:t>
-      </w:r>
-    </w:p>
-    <w:p>
-      <w:pPr>
-        <w:pStyle w:val="PSI-Comentario"/>
-        <w:tabs>
-          <w:tab w:val="left" w:pos="2520"/>
-        </w:tabs>
-        <w:rPr>
-          <w:lang w:val="es-ES"/>
-        </w:rPr>
-      </w:pPr>
-      <w:r>
-        <w:rPr>
-          <w:lang w:val="es-ES"/>
-        </w:rPr>
-        <w:tab/>
-      </w:r>
-      <w:r>
-        <w:rPr>
-          <w:lang w:val="es-ES"/>
-        </w:rPr>
-        <w:tab/>
-      </w:r>
-      <w:bookmarkStart w:id="6" w:name="_GoBack"/>
-      <w:bookmarkEnd w:id="6"/>
-    </w:p>
-    <w:p>
-      <w:pPr>
-        <w:pStyle w:val="PSI-Ttulo1"/>
-        <w:framePr w:wrap="around"/>
-        <w:jc w:val="both"/>
-        <w:rPr>
-          <w:lang w:val="es-ES"/>
-        </w:rPr>
-      </w:pPr>
-      <w:bookmarkStart w:id="7" w:name="_Toc228206480"/>
-      <w:bookmarkStart w:id="8" w:name="_Toc234686585"/>
-      <w:bookmarkStart w:id="9" w:name="_Toc258856781"/>
-      <w:r>
-        <w:rPr>
-          <w:lang w:val="es-ES"/>
-        </w:rPr>
-        <w:t>Flujo de Eventos Alternativo</w:t>
-      </w:r>
-      <w:bookmarkEnd w:id="7"/>
-      <w:bookmarkEnd w:id="8"/>
-      <w:bookmarkEnd w:id="9"/>
-    </w:p>
-    <w:p>
-      <w:pPr>
-        <w:pStyle w:val="PSI-Comentario"/>
-        <w:rPr>
-          <w:lang w:val="es-ES"/>
-        </w:rPr>
-      </w:pPr>
-      <w:r>
-        <w:rPr>
-          <w:lang w:val="es-ES"/>
-        </w:rPr>
-        <w:t>[Descripción del flujo alternativo, en qu</w:t>
-      </w:r>
-      <w:r>
-        <w:rPr>
-          <w:lang w:val="es-ES"/>
-        </w:rPr>
-        <w:t>e</w:t>
-      </w:r>
-      <w:r>
-        <w:rPr>
-          <w:lang w:val="es-ES"/>
-        </w:rPr>
-        <w:t xml:space="preserve"> punto se puede producir, qu</w:t>
-      </w:r>
-      <w:r>
-        <w:rPr>
-          <w:lang w:val="es-ES"/>
-        </w:rPr>
-        <w:t>e</w:t>
-      </w:r>
-      <w:r>
-        <w:rPr>
-          <w:lang w:val="es-ES"/>
-        </w:rPr>
-        <w:t xml:space="preserve"> acciones se realizarán, etc.]</w:t>
-      </w:r>
-      <w:r>
-        <w:rPr>
-          <w:lang w:val="es-ES"/>
-        </w:rPr>
-        <w:br/>
-      </w:r>
-    </w:p>
-    <w:p>
-      <w:pPr>
-        <w:pStyle w:val="PSI-Ttulo1"/>
-        <w:framePr w:wrap="around"/>
-        <w:jc w:val="both"/>
-        <w:rPr>
-          <w:lang w:val="es-ES"/>
-        </w:rPr>
-      </w:pPr>
-      <w:bookmarkStart w:id="10" w:name="_Toc228206481"/>
-      <w:bookmarkStart w:id="11" w:name="_Toc234686586"/>
-      <w:r>
-        <w:rPr>
-          <w:lang w:val="es-ES"/>
-        </w:rPr>
-        <w:br w:type="page"/>
-      </w:r>
-      <w:bookmarkStart w:id="12" w:name="_Toc258856782"/>
-      <w:r>
-        <w:rPr>
-          <w:lang w:val="es-ES"/>
-        </w:rPr>
-        <w:t>Diagramas Asociados</w:t>
-      </w:r>
-      <w:bookmarkEnd w:id="10"/>
-      <w:bookmarkEnd w:id="11"/>
-      <w:bookmarkEnd w:id="12"/>
-    </w:p>
-    <w:p>
-      <w:pPr>
-        <w:pStyle w:val="PSI-Comentario"/>
-        <w:rPr>
-          <w:lang w:val="es-ES"/>
-        </w:rPr>
-      </w:pPr>
-      <w:r>
-        <w:rPr>
-          <w:lang w:val="es-ES"/>
-        </w:rPr>
-        <w:t>[Incluir aquí todos los diagramas UML asociados a este documento.]</w:t>
-      </w:r>
-    </w:p>
-    <w:p>
-      <w:pPr>
-        <w:pStyle w:val="PSI-Comentario"/>
-        <w:rPr>
-          <w:lang w:val="es-ES"/>
-        </w:rPr>
-      </w:pPr>
-    </w:p>
-    <w:p>
-      <w:pPr>
         <w:pStyle w:val="PSI-Ttulo2"/>
         <w:jc w:val="both"/>
         <w:rPr>
@@ -4595,7 +4580,7 @@
           <w:lang w:val="es-ES"/>
         </w:rPr>
       </w:pPr>
-      <w:bookmarkStart w:id="13" w:name="_Toc258856783"/>
+      <w:bookmarkStart w:id="4" w:name="_Toc258856783"/>
       <w:r>
         <w:rPr>
           <w:rFonts w:ascii="Baskerville Old Face" w:hAnsi="Baskerville Old Face"/>
@@ -4604,7 +4589,7 @@
         </w:rPr>
         <w:t>Diagrama de Casos de Uso</w:t>
       </w:r>
-      <w:bookmarkEnd w:id="13"/>
+      <w:bookmarkEnd w:id="4"/>
     </w:p>
     <w:p>
       <w:pPr>
@@ -4638,51 +4623,43 @@
       <w:r>
         <w:rPr>
           <w:noProof/>
-          <w:lang w:val="es-ES" w:eastAsia="ja-JP"/>
+          <w:lang w:val="es-ES"/>
         </w:rPr>
         <w:drawing>
           <wp:inline distT="0" distB="0" distL="0" distR="0">
-            <wp:extent cx="3491230" cy="2512060"/>
-            <wp:effectExtent l="0" t="0" r="0" b="0"/>
-            <wp:docPr id="1" name="Imagen 1"/>
+            <wp:extent cx="5140171" cy="467340"/>
+            <wp:effectExtent l="0" t="0" r="0" b="3175"/>
+            <wp:docPr id="24" name="Imagen 24"/>
             <wp:cNvGraphicFramePr>
-              <a:graphicFrameLocks xmlns:a="http://schemas.openxmlformats.org/drawingml/2006/main"/>
+              <a:graphicFrameLocks xmlns:a="http://schemas.openxmlformats.org/drawingml/2006/main" noChangeAspect="1"/>
             </wp:cNvGraphicFramePr>
             <a:graphic xmlns:a="http://schemas.openxmlformats.org/drawingml/2006/main">
               <a:graphicData uri="http://schemas.openxmlformats.org/drawingml/2006/picture">
                 <pic:pic xmlns:pic="http://schemas.openxmlformats.org/drawingml/2006/picture">
                   <pic:nvPicPr>
-                    <pic:cNvPr id="0" name="Imagen 1"/>
-                    <pic:cNvPicPr>
-                      <a:picLocks/>
-                    </pic:cNvPicPr>
+                    <pic:cNvPr id="24" name="Captura de pantalla 2018-10-30 a la(s) 18.32.38.png"/>
+                    <pic:cNvPicPr/>
                   </pic:nvPicPr>
                   <pic:blipFill>
                     <a:blip r:embed="rId14">
-                      <a:grayscl/>
                       <a:extLst>
                         <a:ext uri="{28A0092B-C50C-407E-A947-70E740481C1C}">
                           <a14:useLocalDpi xmlns:a14="http://schemas.microsoft.com/office/drawing/2010/main" val="0"/>
                         </a:ext>
                       </a:extLst>
                     </a:blip>
-                    <a:srcRect/>
                     <a:stretch>
                       <a:fillRect/>
                     </a:stretch>
                   </pic:blipFill>
-                  <pic:spPr bwMode="auto">
+                  <pic:spPr>
                     <a:xfrm>
                       <a:off x="0" y="0"/>
-                      <a:ext cx="3491230" cy="2512060"/>
+                      <a:ext cx="5222308" cy="474808"/>
                     </a:xfrm>
                     <a:prstGeom prst="rect">
                       <a:avLst/>
                     </a:prstGeom>
-                    <a:noFill/>
-                    <a:ln>
-                      <a:noFill/>
-                    </a:ln>
                   </pic:spPr>
                 </pic:pic>
               </a:graphicData>
@@ -4693,11 +4670,15 @@
     </w:p>
     <w:p>
       <w:pPr>
-        <w:pStyle w:val="PSI-Comentario"/>
-        <w:rPr>
-          <w:lang w:val="es-ES"/>
-        </w:rPr>
-      </w:pPr>
+        <w:pStyle w:val="PSI-Ttulo2"/>
+        <w:ind w:left="0" w:firstLine="0"/>
+        <w:jc w:val="both"/>
+        <w:rPr>
+          <w:rFonts w:ascii="Baskerville Old Face" w:hAnsi="Baskerville Old Face"/>
+          <w:lang w:val="es-ES"/>
+        </w:rPr>
+      </w:pPr>
+      <w:bookmarkStart w:id="5" w:name="_Toc258856784"/>
     </w:p>
     <w:p>
       <w:pPr>
@@ -4705,30 +4686,19 @@
         <w:jc w:val="both"/>
         <w:rPr>
           <w:rFonts w:ascii="Baskerville Old Face" w:hAnsi="Baskerville Old Face"/>
-          <w:lang w:val="es-ES"/>
-        </w:rPr>
-      </w:pPr>
-      <w:bookmarkStart w:id="14" w:name="_Toc258856784"/>
-    </w:p>
-    <w:p>
-      <w:pPr>
-        <w:pStyle w:val="PSI-Ttulo2"/>
-        <w:jc w:val="both"/>
+          <w:color w:val="FFC000" w:themeColor="accent4"/>
+          <w:lang w:val="es-ES"/>
+        </w:rPr>
+      </w:pPr>
+      <w:r>
         <w:rPr>
           <w:rFonts w:ascii="Baskerville Old Face" w:hAnsi="Baskerville Old Face"/>
           <w:color w:val="FFC000" w:themeColor="accent4"/>
           <w:lang w:val="es-ES"/>
         </w:rPr>
-      </w:pPr>
-      <w:r>
-        <w:rPr>
-          <w:rFonts w:ascii="Baskerville Old Face" w:hAnsi="Baskerville Old Face"/>
-          <w:color w:val="FFC000" w:themeColor="accent4"/>
-          <w:lang w:val="es-ES"/>
-        </w:rPr>
         <w:t>Diagrama de Secuencia</w:t>
       </w:r>
-      <w:bookmarkEnd w:id="14"/>
+      <w:bookmarkEnd w:id="5"/>
     </w:p>
     <w:p>
       <w:pPr>
@@ -4769,7 +4739,6 @@
         <w:rPr>
           <w:lang w:val="es-ES"/>
         </w:rPr>
-        <w:lastRenderedPageBreak/>
         <w:t>Un diagrama de secuencia muestra la interacción de un conjunto de objetos en una aplicación a través del tiempo y se modela para cada método de la clase]</w:t>
       </w:r>
     </w:p>
@@ -4856,16 +4825,17 @@
           <w:lang w:val="es-ES"/>
         </w:rPr>
       </w:pPr>
-      <w:bookmarkStart w:id="15" w:name="_Toc258856785"/>
+      <w:bookmarkStart w:id="6" w:name="_Toc258856785"/>
       <w:r>
         <w:rPr>
           <w:rFonts w:ascii="Baskerville Old Face" w:hAnsi="Baskerville Old Face"/>
           <w:color w:val="FFC000" w:themeColor="accent4"/>
           <w:lang w:val="es-ES"/>
         </w:rPr>
+        <w:lastRenderedPageBreak/>
         <w:t>Diagrama de Colaboración</w:t>
       </w:r>
-      <w:bookmarkEnd w:id="15"/>
+      <w:bookmarkEnd w:id="6"/>
     </w:p>
     <w:p>
       <w:pPr>
@@ -5043,7 +5013,6 @@
           <w:noProof/>
           <w:lang w:val="es-ES" w:eastAsia="ja-JP"/>
         </w:rPr>
-        <w:lastRenderedPageBreak/>
         <w:drawing>
           <wp:inline distT="0" distB="0" distL="0" distR="0">
             <wp:extent cx="2613660" cy="3020060"/>
@@ -5122,7 +5091,7 @@
           <w:lang w:val="es-ES"/>
         </w:rPr>
       </w:pPr>
-      <w:bookmarkStart w:id="16" w:name="_Toc258856786"/>
+      <w:bookmarkStart w:id="7" w:name="_Toc258856786"/>
       <w:r>
         <w:rPr>
           <w:rFonts w:ascii="Baskerville Old Face" w:hAnsi="Baskerville Old Face"/>
@@ -5131,7 +5100,7 @@
         </w:rPr>
         <w:t>Diagrama de Estados</w:t>
       </w:r>
-      <w:bookmarkEnd w:id="16"/>
+      <w:bookmarkEnd w:id="7"/>
     </w:p>
     <w:p>
       <w:pPr>
@@ -5178,7 +5147,14 @@
         <w:rPr>
           <w:lang w:val="es-ES"/>
         </w:rPr>
-        <w:t xml:space="preserve">Como característica de estos diagramas siempre cuentan con dos estados especiales, el inicial y el final, con la particularidad que este diagrama puede tener solo un estado inicial pero varios estados finales. Una transición entre estados representa un cambio de un estado origen a un estado sucesor destino que podría ser el mismo que el estado origen, dicho cambio de estado puede estar aparejado con alguna acción. Además las acciones se asocian a las transiciones y se consideran que ocurre de forma rápida e </w:t>
+        <w:t xml:space="preserve">Como característica de estos diagramas siempre cuentan con dos estados especiales, el inicial y el final, con la particularidad que este diagrama puede tener solo un estado inicial pero varios estados finales. Una transición entre estados representa un cambio de un estado origen a un estado sucesor destino que podría ser el mismo que el estado origen, dicho cambio de estado puede estar </w:t>
+      </w:r>
+      <w:r>
+        <w:rPr>
+          <w:lang w:val="es-ES"/>
+        </w:rPr>
+        <w:lastRenderedPageBreak/>
+        <w:t xml:space="preserve">aparejado con alguna acción. Además las acciones se asocian a las transiciones y se consideran que ocurre de forma rápida e </w:t>
       </w:r>
       <w:proofErr w:type="spellStart"/>
       <w:r>
@@ -5223,7 +5199,6 @@
           <w:noProof/>
           <w:lang w:val="es-ES" w:eastAsia="ja-JP"/>
         </w:rPr>
-        <w:lastRenderedPageBreak/>
         <w:drawing>
           <wp:inline distT="0" distB="0" distL="0" distR="0">
             <wp:extent cx="5181600" cy="2299970"/>
@@ -8099,6 +8074,7 @@
     <w:lsdException w:name="HTML Sample" w:semiHidden="1" w:unhideWhenUsed="1"/>
     <w:lsdException w:name="HTML Typewriter" w:semiHidden="1" w:unhideWhenUsed="1"/>
     <w:lsdException w:name="HTML Variable" w:semiHidden="1" w:unhideWhenUsed="1"/>
+    <w:lsdException w:name="Normal Table" w:semiHidden="1" w:unhideWhenUsed="1"/>
     <w:lsdException w:name="annotation subject" w:semiHidden="1" w:unhideWhenUsed="1"/>
     <w:lsdException w:name="No List" w:semiHidden="1" w:unhideWhenUsed="1"/>
     <w:lsdException w:name="Outline List 1" w:semiHidden="1" w:unhideWhenUsed="1"/>
@@ -8142,8 +8118,10 @@
     <w:lsdException w:name="Table Elegant" w:semiHidden="1" w:unhideWhenUsed="1"/>
     <w:lsdException w:name="Table Professional" w:semiHidden="1" w:unhideWhenUsed="1"/>
     <w:lsdException w:name="Table Subtle 1" w:semiHidden="1" w:unhideWhenUsed="1"/>
+    <w:lsdException w:name="Table Subtle 2" w:semiHidden="1" w:unhideWhenUsed="1"/>
     <w:lsdException w:name="Table Web 1" w:semiHidden="1" w:unhideWhenUsed="1"/>
     <w:lsdException w:name="Table Web 2" w:semiHidden="1" w:unhideWhenUsed="1"/>
+    <w:lsdException w:name="Table Web 3" w:semiHidden="1" w:unhideWhenUsed="1"/>
     <w:lsdException w:name="Balloon Text" w:semiHidden="1" w:unhideWhenUsed="1"/>
     <w:lsdException w:name="Table Grid" w:uiPriority="59"/>
     <w:lsdException w:name="Table Theme" w:semiHidden="1" w:unhideWhenUsed="1"/>
@@ -9722,7 +9700,7 @@
 </file>
 
 <file path=customXml/itemProps2.xml><?xml version="1.0" encoding="utf-8"?>
-<ds:datastoreItem xmlns:ds="http://schemas.openxmlformats.org/officeDocument/2006/customXml" ds:itemID="{9A8BDAE1-16B9-474A-B226-7976F2528ED4}">
+<ds:datastoreItem xmlns:ds="http://schemas.openxmlformats.org/officeDocument/2006/customXml" ds:itemID="{AF22AF90-48CF-EA43-9A0A-12897A23419A}">
   <ds:schemaRefs>
     <ds:schemaRef ds:uri="http://schemas.openxmlformats.org/officeDocument/2006/bibliography"/>
   </ds:schemaRefs>

</xml_diff>